<commit_message>
induced voltage is calculated
</commit_message>
<xml_diff>
--- a/Week-4/AIR CORED RADIAL FLUX AIR CORED MC.docx
+++ b/Week-4/AIR CORED RADIAL FLUX AIR CORED MC.docx
@@ -289,17 +289,148 @@
     </w:p>
     <w:p>
       <w:pPr>
-        <w:rPr>
-          <w:lang w:val="en-US"/>
-        </w:rPr>
-      </w:pPr>
-    </w:p>
-    <w:p>
-      <w:pPr>
-        <w:rPr>
-          <w:lang w:val="en-US"/>
-        </w:rPr>
-      </w:pPr>
+        <w:jc w:val="both"/>
+        <w:rPr>
+          <w:lang w:val="en-US"/>
+        </w:rPr>
+      </w:pPr>
+    </w:p>
+    <w:p>
+      <w:pPr>
+        <w:rPr>
+          <w:lang w:val="en-US"/>
+        </w:rPr>
+      </w:pPr>
+      <w:r>
+        <w:rPr>
+          <w:noProof/>
+          <w:lang w:eastAsia="tr-TR"/>
+        </w:rPr>
+        <w:lastRenderedPageBreak/>
+        <w:drawing>
+          <wp:inline distT="0" distB="0" distL="0" distR="0">
+            <wp:extent cx="6313997" cy="2790701"/>
+            <wp:effectExtent l="0" t="0" r="0" b="0"/>
+            <wp:docPr id="23" name="Resim 15"/>
+            <wp:cNvGraphicFramePr>
+              <a:graphicFrameLocks xmlns:a="http://schemas.openxmlformats.org/drawingml/2006/main" noChangeAspect="1"/>
+            </wp:cNvGraphicFramePr>
+            <a:graphic xmlns:a="http://schemas.openxmlformats.org/drawingml/2006/main">
+              <a:graphicData uri="http://schemas.openxmlformats.org/drawingml/2006/picture">
+                <pic:pic xmlns:pic="http://schemas.openxmlformats.org/drawingml/2006/picture">
+                  <pic:nvPicPr>
+                    <pic:cNvPr id="0" name="Picture 15"/>
+                    <pic:cNvPicPr>
+                      <a:picLocks noChangeAspect="1" noChangeArrowheads="1"/>
+                    </pic:cNvPicPr>
+                  </pic:nvPicPr>
+                  <pic:blipFill>
+                    <a:blip r:embed="rId11" cstate="print"/>
+                    <a:srcRect/>
+                    <a:stretch>
+                      <a:fillRect/>
+                    </a:stretch>
+                  </pic:blipFill>
+                  <pic:spPr bwMode="auto">
+                    <a:xfrm>
+                      <a:off x="0" y="0"/>
+                      <a:ext cx="6324628" cy="2795400"/>
+                    </a:xfrm>
+                    <a:prstGeom prst="rect">
+                      <a:avLst/>
+                    </a:prstGeom>
+                    <a:noFill/>
+                    <a:ln w="9525">
+                      <a:noFill/>
+                      <a:miter lim="800000"/>
+                      <a:headEnd/>
+                      <a:tailEnd/>
+                    </a:ln>
+                  </pic:spPr>
+                </pic:pic>
+              </a:graphicData>
+            </a:graphic>
+          </wp:inline>
+        </w:drawing>
+      </w:r>
+    </w:p>
+    <w:p>
+      <w:pPr>
+        <w:pStyle w:val="Balk2"/>
+        <w:rPr>
+          <w:lang w:val="en-US"/>
+        </w:rPr>
+      </w:pPr>
+    </w:p>
+    <w:p>
+      <w:pPr>
+        <w:rPr>
+          <w:rFonts w:asciiTheme="majorHAnsi" w:eastAsiaTheme="majorEastAsia" w:hAnsiTheme="majorHAnsi" w:cstheme="majorBidi"/>
+          <w:b/>
+          <w:bCs/>
+          <w:color w:val="4F81BD" w:themeColor="accent1"/>
+          <w:sz w:val="26"/>
+          <w:szCs w:val="26"/>
+          <w:lang w:val="en-US"/>
+        </w:rPr>
+      </w:pPr>
+      <w:r>
+        <w:rPr>
+          <w:noProof/>
+          <w:lang w:eastAsia="tr-TR"/>
+        </w:rPr>
+        <w:drawing>
+          <wp:inline distT="0" distB="0" distL="0" distR="0">
+            <wp:extent cx="6202885" cy="2956956"/>
+            <wp:effectExtent l="0" t="0" r="0" b="0"/>
+            <wp:docPr id="25" name="Resim 17"/>
+            <wp:cNvGraphicFramePr>
+              <a:graphicFrameLocks xmlns:a="http://schemas.openxmlformats.org/drawingml/2006/main" noChangeAspect="1"/>
+            </wp:cNvGraphicFramePr>
+            <a:graphic xmlns:a="http://schemas.openxmlformats.org/drawingml/2006/main">
+              <a:graphicData uri="http://schemas.openxmlformats.org/drawingml/2006/picture">
+                <pic:pic xmlns:pic="http://schemas.openxmlformats.org/drawingml/2006/picture">
+                  <pic:nvPicPr>
+                    <pic:cNvPr id="0" name="Picture 17"/>
+                    <pic:cNvPicPr>
+                      <a:picLocks noChangeAspect="1" noChangeArrowheads="1"/>
+                    </pic:cNvPicPr>
+                  </pic:nvPicPr>
+                  <pic:blipFill>
+                    <a:blip r:embed="rId12" cstate="print"/>
+                    <a:srcRect/>
+                    <a:stretch>
+                      <a:fillRect/>
+                    </a:stretch>
+                  </pic:blipFill>
+                  <pic:spPr bwMode="auto">
+                    <a:xfrm>
+                      <a:off x="0" y="0"/>
+                      <a:ext cx="6208239" cy="2959509"/>
+                    </a:xfrm>
+                    <a:prstGeom prst="rect">
+                      <a:avLst/>
+                    </a:prstGeom>
+                    <a:noFill/>
+                    <a:ln w="9525">
+                      <a:noFill/>
+                      <a:miter lim="800000"/>
+                      <a:headEnd/>
+                      <a:tailEnd/>
+                    </a:ln>
+                  </pic:spPr>
+                </pic:pic>
+              </a:graphicData>
+            </a:graphic>
+          </wp:inline>
+        </w:drawing>
+      </w:r>
+      <w:r>
+        <w:rPr>
+          <w:lang w:val="en-US"/>
+        </w:rPr>
+        <w:br w:type="page"/>
+      </w:r>
     </w:p>
     <w:p>
       <w:pPr>
@@ -359,7 +490,7 @@
                     </pic:cNvPicPr>
                   </pic:nvPicPr>
                   <pic:blipFill>
-                    <a:blip r:embed="rId11" cstate="print"/>
+                    <a:blip r:embed="rId13" cstate="print"/>
                     <a:srcRect/>
                     <a:stretch>
                       <a:fillRect/>
@@ -427,7 +558,7 @@
                     </pic:cNvPicPr>
                   </pic:nvPicPr>
                   <pic:blipFill>
-                    <a:blip r:embed="rId12" cstate="print"/>
+                    <a:blip r:embed="rId14" cstate="print"/>
                     <a:srcRect/>
                     <a:stretch>
                       <a:fillRect/>
@@ -487,7 +618,7 @@
                     </pic:cNvPicPr>
                   </pic:nvPicPr>
                   <pic:blipFill>
-                    <a:blip r:embed="rId13" cstate="print"/>
+                    <a:blip r:embed="rId15" cstate="print"/>
                     <a:srcRect/>
                     <a:stretch>
                       <a:fillRect/>
@@ -518,7 +649,6 @@
     </w:p>
     <w:p>
       <w:pPr>
-        <w:jc w:val="center"/>
         <w:rPr>
           <w:noProof/>
           <w:lang w:eastAsia="tr-TR"/>
@@ -527,7 +657,14 @@
     </w:p>
     <w:p>
       <w:pPr>
-        <w:jc w:val="center"/>
+        <w:rPr>
+          <w:noProof/>
+          <w:lang w:eastAsia="tr-TR"/>
+        </w:rPr>
+      </w:pPr>
+    </w:p>
+    <w:p>
+      <w:pPr>
         <w:rPr>
           <w:lang w:val="en-US"/>
         </w:rPr>
@@ -555,7 +692,7 @@
                     </pic:cNvPicPr>
                   </pic:nvPicPr>
                   <pic:blipFill>
-                    <a:blip r:embed="rId14" cstate="print"/>
+                    <a:blip r:embed="rId16" cstate="print"/>
                     <a:srcRect/>
                     <a:stretch>
                       <a:fillRect/>
@@ -584,9 +721,146 @@
         </w:drawing>
       </w:r>
     </w:p>
+    <w:p>
+      <w:pPr>
+        <w:jc w:val="center"/>
+        <w:rPr>
+          <w:lang w:val="en-US"/>
+        </w:rPr>
+      </w:pPr>
+      <w:r>
+        <w:rPr>
+          <w:noProof/>
+          <w:lang w:eastAsia="tr-TR"/>
+        </w:rPr>
+        <w:lastRenderedPageBreak/>
+        <w:drawing>
+          <wp:inline distT="0" distB="0" distL="0" distR="0">
+            <wp:extent cx="6601463" cy="3146961"/>
+            <wp:effectExtent l="0" t="0" r="0" b="0"/>
+            <wp:docPr id="26" name="Resim 18"/>
+            <wp:cNvGraphicFramePr>
+              <a:graphicFrameLocks xmlns:a="http://schemas.openxmlformats.org/drawingml/2006/main" noChangeAspect="1"/>
+            </wp:cNvGraphicFramePr>
+            <a:graphic xmlns:a="http://schemas.openxmlformats.org/drawingml/2006/main">
+              <a:graphicData uri="http://schemas.openxmlformats.org/drawingml/2006/picture">
+                <pic:pic xmlns:pic="http://schemas.openxmlformats.org/drawingml/2006/picture">
+                  <pic:nvPicPr>
+                    <pic:cNvPr id="0" name="Picture 18"/>
+                    <pic:cNvPicPr>
+                      <a:picLocks noChangeAspect="1" noChangeArrowheads="1"/>
+                    </pic:cNvPicPr>
+                  </pic:nvPicPr>
+                  <pic:blipFill>
+                    <a:blip r:embed="rId17" cstate="print"/>
+                    <a:srcRect/>
+                    <a:stretch>
+                      <a:fillRect/>
+                    </a:stretch>
+                  </pic:blipFill>
+                  <pic:spPr bwMode="auto">
+                    <a:xfrm>
+                      <a:off x="0" y="0"/>
+                      <a:ext cx="6607162" cy="3149678"/>
+                    </a:xfrm>
+                    <a:prstGeom prst="rect">
+                      <a:avLst/>
+                    </a:prstGeom>
+                    <a:noFill/>
+                    <a:ln w="9525">
+                      <a:noFill/>
+                      <a:miter lim="800000"/>
+                      <a:headEnd/>
+                      <a:tailEnd/>
+                    </a:ln>
+                  </pic:spPr>
+                </pic:pic>
+              </a:graphicData>
+            </a:graphic>
+          </wp:inline>
+        </w:drawing>
+      </w:r>
+    </w:p>
+    <w:p>
+      <w:pPr>
+        <w:jc w:val="center"/>
+        <w:rPr>
+          <w:noProof/>
+          <w:lang w:eastAsia="tr-TR"/>
+        </w:rPr>
+      </w:pPr>
+    </w:p>
+    <w:p>
+      <w:pPr>
+        <w:jc w:val="center"/>
+        <w:rPr>
+          <w:noProof/>
+          <w:lang w:eastAsia="tr-TR"/>
+        </w:rPr>
+      </w:pPr>
+    </w:p>
+    <w:p>
+      <w:pPr>
+        <w:jc w:val="center"/>
+        <w:rPr>
+          <w:lang w:val="en-US"/>
+        </w:rPr>
+      </w:pPr>
+      <w:r>
+        <w:rPr>
+          <w:noProof/>
+          <w:lang w:eastAsia="tr-TR"/>
+        </w:rPr>
+        <w:drawing>
+          <wp:inline distT="0" distB="0" distL="0" distR="0">
+            <wp:extent cx="6850576" cy="3265714"/>
+            <wp:effectExtent l="0" t="0" r="0" b="0"/>
+            <wp:docPr id="27" name="Resim 19"/>
+            <wp:cNvGraphicFramePr>
+              <a:graphicFrameLocks xmlns:a="http://schemas.openxmlformats.org/drawingml/2006/main" noChangeAspect="1"/>
+            </wp:cNvGraphicFramePr>
+            <a:graphic xmlns:a="http://schemas.openxmlformats.org/drawingml/2006/main">
+              <a:graphicData uri="http://schemas.openxmlformats.org/drawingml/2006/picture">
+                <pic:pic xmlns:pic="http://schemas.openxmlformats.org/drawingml/2006/picture">
+                  <pic:nvPicPr>
+                    <pic:cNvPr id="0" name="Picture 19"/>
+                    <pic:cNvPicPr>
+                      <a:picLocks noChangeAspect="1" noChangeArrowheads="1"/>
+                    </pic:cNvPicPr>
+                  </pic:nvPicPr>
+                  <pic:blipFill>
+                    <a:blip r:embed="rId18" cstate="print"/>
+                    <a:srcRect/>
+                    <a:stretch>
+                      <a:fillRect/>
+                    </a:stretch>
+                  </pic:blipFill>
+                  <pic:spPr bwMode="auto">
+                    <a:xfrm>
+                      <a:off x="0" y="0"/>
+                      <a:ext cx="6860419" cy="3270406"/>
+                    </a:xfrm>
+                    <a:prstGeom prst="rect">
+                      <a:avLst/>
+                    </a:prstGeom>
+                    <a:noFill/>
+                    <a:ln w="9525">
+                      <a:noFill/>
+                      <a:miter lim="800000"/>
+                      <a:headEnd/>
+                      <a:tailEnd/>
+                    </a:ln>
+                  </pic:spPr>
+                </pic:pic>
+              </a:graphicData>
+            </a:graphic>
+          </wp:inline>
+        </w:drawing>
+      </w:r>
+    </w:p>
     <w:sectPr>
-      <w:headerReference w:type="default" r:id="rId15"/>
-      <w:headerReference w:type="first" r:id="rId16"/>
+      <w:headerReference w:type="default" r:id="rId19"/>
+      <w:headerReference w:type="first" r:id="rId20"/>
       <w:type w:val="continuous"/>
       <w:pgSz w:w="11906" w:h="16838" w:code="9"/>
       <w:pgMar w:top="1418" w:right="1418" w:bottom="1418" w:left="1418" w:header="709" w:footer="709" w:gutter="0"/>
@@ -710,7 +984,7 @@
                 <w:noProof/>
                 <w:color w:val="FFFFFF" w:themeColor="background1"/>
               </w:rPr>
-              <w:t>4</w:t>
+              <w:t>6</w:t>
             </w:r>
           </w:fldSimple>
         </w:p>

</xml_diff>

<commit_message>
wrong parts are corrected
</commit_message>
<xml_diff>
--- a/Week-4/AIR CORED RADIAL FLUX AIR CORED MC.docx
+++ b/Week-4/AIR CORED RADIAL FLUX AIR CORED MC.docx
@@ -1,6 +1,6 @@
 
 <file path=word/document.xml><?xml version="1.0" encoding="utf-8"?>
-<w:document xmlns:ve="http://schemas.openxmlformats.org/markup-compatibility/2006" xmlns:o="urn:schemas-microsoft-com:office:office" xmlns:r="http://schemas.openxmlformats.org/officeDocument/2006/relationships" xmlns:m="http://schemas.openxmlformats.org/officeDocument/2006/math" xmlns:v="urn:schemas-microsoft-com:vml" xmlns:wp="http://schemas.openxmlformats.org/drawingml/2006/wordprocessingDrawing" xmlns:w10="urn:schemas-microsoft-com:office:word" xmlns:w="http://schemas.openxmlformats.org/wordprocessingml/2006/main" xmlns:wne="http://schemas.microsoft.com/office/word/2006/wordml">
+<w:document xmlns:wpc="http://schemas.microsoft.com/office/word/2010/wordprocessingCanvas" xmlns:cx="http://schemas.microsoft.com/office/drawing/2014/chartex" xmlns:mc="http://schemas.openxmlformats.org/markup-compatibility/2006" xmlns:o="urn:schemas-microsoft-com:office:office" xmlns:r="http://schemas.openxmlformats.org/officeDocument/2006/relationships" xmlns:m="http://schemas.openxmlformats.org/officeDocument/2006/math" xmlns:v="urn:schemas-microsoft-com:vml" xmlns:wp14="http://schemas.microsoft.com/office/word/2010/wordprocessingDrawing" xmlns:wp="http://schemas.openxmlformats.org/drawingml/2006/wordprocessingDrawing" xmlns:w10="urn:schemas-microsoft-com:office:word" xmlns:w="http://schemas.openxmlformats.org/wordprocessingml/2006/main" xmlns:w14="http://schemas.microsoft.com/office/word/2010/wordml" xmlns:w15="http://schemas.microsoft.com/office/word/2012/wordml" xmlns:w16se="http://schemas.microsoft.com/office/word/2015/wordml/symex" xmlns:wpg="http://schemas.microsoft.com/office/word/2010/wordprocessingGroup" xmlns:wpi="http://schemas.microsoft.com/office/word/2010/wordprocessingInk" xmlns:wne="http://schemas.microsoft.com/office/word/2006/wordml" xmlns:wps="http://schemas.microsoft.com/office/word/2010/wordprocessingShape" mc:Ignorable="w14 w15 w16se wp14">
   <w:body>
     <w:p>
       <w:pPr>
@@ -241,10 +241,10 @@
           <w:lang w:eastAsia="tr-TR"/>
         </w:rPr>
         <w:drawing>
-          <wp:inline distT="0" distB="0" distL="0" distR="0">
-            <wp:extent cx="5759450" cy="3327682"/>
-            <wp:effectExtent l="19050" t="0" r="0" b="0"/>
-            <wp:docPr id="10" name="Resim 10"/>
+          <wp:inline distT="0" distB="0" distL="0" distR="0" wp14:anchorId="54A50AD2" wp14:editId="5463ADEB">
+            <wp:extent cx="5759450" cy="2994660"/>
+            <wp:effectExtent l="0" t="0" r="0" b="0"/>
+            <wp:docPr id="2" name="Resim 2"/>
             <wp:cNvGraphicFramePr>
               <a:graphicFrameLocks xmlns:a="http://schemas.openxmlformats.org/drawingml/2006/main" noChangeAspect="1"/>
             </wp:cNvGraphicFramePr>
@@ -252,33 +252,23 @@
               <a:graphicData uri="http://schemas.openxmlformats.org/drawingml/2006/picture">
                 <pic:pic xmlns:pic="http://schemas.openxmlformats.org/drawingml/2006/picture">
                   <pic:nvPicPr>
-                    <pic:cNvPr id="0" name="Picture 10"/>
-                    <pic:cNvPicPr>
-                      <a:picLocks noChangeAspect="1" noChangeArrowheads="1"/>
-                    </pic:cNvPicPr>
+                    <pic:cNvPr id="1" name=""/>
+                    <pic:cNvPicPr/>
                   </pic:nvPicPr>
                   <pic:blipFill>
-                    <a:blip r:embed="rId10" cstate="print"/>
-                    <a:srcRect/>
+                    <a:blip r:embed="rId10"/>
                     <a:stretch>
                       <a:fillRect/>
                     </a:stretch>
                   </pic:blipFill>
-                  <pic:spPr bwMode="auto">
+                  <pic:spPr>
                     <a:xfrm>
                       <a:off x="0" y="0"/>
-                      <a:ext cx="5759450" cy="3327682"/>
+                      <a:ext cx="5759450" cy="2994660"/>
                     </a:xfrm>
                     <a:prstGeom prst="rect">
                       <a:avLst/>
                     </a:prstGeom>
-                    <a:noFill/>
-                    <a:ln w="9525">
-                      <a:noFill/>
-                      <a:miter lim="800000"/>
-                      <a:headEnd/>
-                      <a:tailEnd/>
-                    </a:ln>
                   </pic:spPr>
                 </pic:pic>
               </a:graphicData>
@@ -308,10 +298,10 @@
         </w:rPr>
         <w:lastRenderedPageBreak/>
         <w:drawing>
-          <wp:inline distT="0" distB="0" distL="0" distR="0">
-            <wp:extent cx="6313997" cy="2790701"/>
+          <wp:inline distT="0" distB="0" distL="0" distR="0" wp14:anchorId="4EA75E53" wp14:editId="14ABC819">
+            <wp:extent cx="5759450" cy="3001645"/>
             <wp:effectExtent l="0" t="0" r="0" b="0"/>
-            <wp:docPr id="23" name="Resim 15"/>
+            <wp:docPr id="3" name="Resim 3"/>
             <wp:cNvGraphicFramePr>
               <a:graphicFrameLocks xmlns:a="http://schemas.openxmlformats.org/drawingml/2006/main" noChangeAspect="1"/>
             </wp:cNvGraphicFramePr>
@@ -319,33 +309,23 @@
               <a:graphicData uri="http://schemas.openxmlformats.org/drawingml/2006/picture">
                 <pic:pic xmlns:pic="http://schemas.openxmlformats.org/drawingml/2006/picture">
                   <pic:nvPicPr>
-                    <pic:cNvPr id="0" name="Picture 15"/>
-                    <pic:cNvPicPr>
-                      <a:picLocks noChangeAspect="1" noChangeArrowheads="1"/>
-                    </pic:cNvPicPr>
+                    <pic:cNvPr id="1" name=""/>
+                    <pic:cNvPicPr/>
                   </pic:nvPicPr>
                   <pic:blipFill>
-                    <a:blip r:embed="rId11" cstate="print"/>
-                    <a:srcRect/>
+                    <a:blip r:embed="rId11"/>
                     <a:stretch>
                       <a:fillRect/>
                     </a:stretch>
                   </pic:blipFill>
-                  <pic:spPr bwMode="auto">
+                  <pic:spPr>
                     <a:xfrm>
                       <a:off x="0" y="0"/>
-                      <a:ext cx="6324628" cy="2795400"/>
+                      <a:ext cx="5759450" cy="3001645"/>
                     </a:xfrm>
                     <a:prstGeom prst="rect">
                       <a:avLst/>
                     </a:prstGeom>
-                    <a:noFill/>
-                    <a:ln w="9525">
-                      <a:noFill/>
-                      <a:miter lim="800000"/>
-                      <a:headEnd/>
-                      <a:tailEnd/>
-                    </a:ln>
                   </pic:spPr>
                 </pic:pic>
               </a:graphicData>
@@ -365,6 +345,14 @@
     <w:p>
       <w:pPr>
         <w:rPr>
+          <w:noProof/>
+          <w:lang w:eastAsia="tr-TR"/>
+        </w:rPr>
+      </w:pPr>
+    </w:p>
+    <w:p>
+      <w:pPr>
+        <w:rPr>
           <w:rFonts w:asciiTheme="majorHAnsi" w:eastAsiaTheme="majorEastAsia" w:hAnsiTheme="majorHAnsi" w:cstheme="majorBidi"/>
           <w:b/>
           <w:bCs/>
@@ -381,9 +369,9 @@
         </w:rPr>
         <w:drawing>
           <wp:inline distT="0" distB="0" distL="0" distR="0">
-            <wp:extent cx="6202885" cy="2956956"/>
+            <wp:extent cx="5581935" cy="3281565"/>
             <wp:effectExtent l="0" t="0" r="0" b="0"/>
-            <wp:docPr id="25" name="Resim 17"/>
+            <wp:docPr id="5" name="Resim 5"/>
             <wp:cNvGraphicFramePr>
               <a:graphicFrameLocks xmlns:a="http://schemas.openxmlformats.org/drawingml/2006/main" noChangeAspect="1"/>
             </wp:cNvGraphicFramePr>
@@ -391,33 +379,39 @@
               <a:graphicData uri="http://schemas.openxmlformats.org/drawingml/2006/picture">
                 <pic:pic xmlns:pic="http://schemas.openxmlformats.org/drawingml/2006/picture">
                   <pic:nvPicPr>
-                    <pic:cNvPr id="0" name="Picture 17"/>
+                    <pic:cNvPr id="0" name="Picture 1"/>
                     <pic:cNvPicPr>
                       <a:picLocks noChangeAspect="1" noChangeArrowheads="1"/>
                     </pic:cNvPicPr>
                   </pic:nvPicPr>
-                  <pic:blipFill>
-                    <a:blip r:embed="rId12" cstate="print"/>
-                    <a:srcRect/>
-                    <a:stretch>
-                      <a:fillRect/>
-                    </a:stretch>
+                  <pic:blipFill rotWithShape="1">
+                    <a:blip r:embed="rId12" cstate="print">
+                      <a:extLst>
+                        <a:ext uri="{28A0092B-C50C-407E-A947-70E740481C1C}">
+                          <a14:useLocalDpi xmlns:a14="http://schemas.microsoft.com/office/drawing/2010/main" val="0"/>
+                        </a:ext>
+                      </a:extLst>
+                    </a:blip>
+                    <a:srcRect l="8241" r="6422"/>
+                    <a:stretch/>
                   </pic:blipFill>
                   <pic:spPr bwMode="auto">
                     <a:xfrm>
                       <a:off x="0" y="0"/>
-                      <a:ext cx="6208239" cy="2959509"/>
+                      <a:ext cx="5589196" cy="3285833"/>
                     </a:xfrm>
                     <a:prstGeom prst="rect">
                       <a:avLst/>
                     </a:prstGeom>
                     <a:noFill/>
-                    <a:ln w="9525">
+                    <a:ln>
                       <a:noFill/>
-                      <a:miter lim="800000"/>
-                      <a:headEnd/>
-                      <a:tailEnd/>
                     </a:ln>
+                    <a:extLst>
+                      <a:ext uri="{53640926-AAD7-44D8-BBD7-CCE9431645EC}">
+                        <a14:shadowObscured xmlns:a14="http://schemas.microsoft.com/office/drawing/2010/main"/>
+                      </a:ext>
+                    </a:extLst>
                   </pic:spPr>
                 </pic:pic>
               </a:graphicData>
@@ -665,6 +659,7 @@
     </w:p>
     <w:p>
       <w:pPr>
+        <w:jc w:val="center"/>
         <w:rPr>
           <w:lang w:val="en-US"/>
         </w:rPr>
@@ -675,10 +670,10 @@
           <w:lang w:eastAsia="tr-TR"/>
         </w:rPr>
         <w:drawing>
-          <wp:inline distT="0" distB="0" distL="0" distR="0">
-            <wp:extent cx="5073450" cy="2933489"/>
-            <wp:effectExtent l="19050" t="0" r="0" b="0"/>
-            <wp:docPr id="22" name="Resim 22"/>
+          <wp:inline distT="0" distB="0" distL="0" distR="0" wp14:anchorId="6CBEE992" wp14:editId="31A34110">
+            <wp:extent cx="5759450" cy="2997200"/>
+            <wp:effectExtent l="0" t="0" r="0" b="0"/>
+            <wp:docPr id="6" name="Resim 6"/>
             <wp:cNvGraphicFramePr>
               <a:graphicFrameLocks xmlns:a="http://schemas.openxmlformats.org/drawingml/2006/main" noChangeAspect="1"/>
             </wp:cNvGraphicFramePr>
@@ -686,13 +681,94 @@
               <a:graphicData uri="http://schemas.openxmlformats.org/drawingml/2006/picture">
                 <pic:pic xmlns:pic="http://schemas.openxmlformats.org/drawingml/2006/picture">
                   <pic:nvPicPr>
-                    <pic:cNvPr id="0" name="Picture 22"/>
+                    <pic:cNvPr id="1" name=""/>
+                    <pic:cNvPicPr/>
+                  </pic:nvPicPr>
+                  <pic:blipFill>
+                    <a:blip r:embed="rId16"/>
+                    <a:stretch>
+                      <a:fillRect/>
+                    </a:stretch>
+                  </pic:blipFill>
+                  <pic:spPr>
+                    <a:xfrm>
+                      <a:off x="0" y="0"/>
+                      <a:ext cx="5759450" cy="2997200"/>
+                    </a:xfrm>
+                    <a:prstGeom prst="rect">
+                      <a:avLst/>
+                    </a:prstGeom>
+                  </pic:spPr>
+                </pic:pic>
+              </a:graphicData>
+            </a:graphic>
+          </wp:inline>
+        </w:drawing>
+      </w:r>
+    </w:p>
+    <w:p>
+      <w:pPr>
+        <w:jc w:val="center"/>
+        <w:rPr>
+          <w:lang w:val="en-US"/>
+        </w:rPr>
+      </w:pPr>
+    </w:p>
+    <w:p>
+      <w:pPr>
+        <w:jc w:val="center"/>
+        <w:rPr>
+          <w:noProof/>
+          <w:lang w:eastAsia="tr-TR"/>
+        </w:rPr>
+      </w:pPr>
+    </w:p>
+    <w:p>
+      <w:pPr>
+        <w:jc w:val="center"/>
+        <w:rPr>
+          <w:noProof/>
+          <w:lang w:eastAsia="tr-TR"/>
+        </w:rPr>
+      </w:pPr>
+    </w:p>
+    <w:p>
+      <w:pPr>
+        <w:jc w:val="center"/>
+        <w:rPr>
+          <w:lang w:val="en-US"/>
+        </w:rPr>
+      </w:pPr>
+      <w:r>
+        <w:rPr>
+          <w:noProof/>
+          <w:lang w:eastAsia="tr-TR"/>
+        </w:rPr>
+        <w:drawing>
+          <wp:inline distT="0" distB="0" distL="0" distR="0">
+            <wp:extent cx="6243286" cy="3132161"/>
+            <wp:effectExtent l="0" t="0" r="0" b="0"/>
+            <wp:docPr id="8" name="Resim 8"/>
+            <wp:cNvGraphicFramePr>
+              <a:graphicFrameLocks xmlns:a="http://schemas.openxmlformats.org/drawingml/2006/main" noChangeAspect="1"/>
+            </wp:cNvGraphicFramePr>
+            <a:graphic xmlns:a="http://schemas.openxmlformats.org/drawingml/2006/main">
+              <a:graphicData uri="http://schemas.openxmlformats.org/drawingml/2006/picture">
+                <pic:pic xmlns:pic="http://schemas.openxmlformats.org/drawingml/2006/picture">
+                  <pic:nvPicPr>
+                    <pic:cNvPr id="0" name="Picture 2"/>
                     <pic:cNvPicPr>
                       <a:picLocks noChangeAspect="1" noChangeArrowheads="1"/>
                     </pic:cNvPicPr>
                   </pic:nvPicPr>
                   <pic:blipFill>
-                    <a:blip r:embed="rId16" cstate="print"/>
+                    <a:blip r:embed="rId17" cstate="print">
+                      <a:extLst>
+                        <a:ext uri="{28A0092B-C50C-407E-A947-70E740481C1C}">
+                          <a14:useLocalDpi xmlns:a14="http://schemas.microsoft.com/office/drawing/2010/main" val="0"/>
+                        </a:ext>
+                      </a:extLst>
+                    </a:blip>
                     <a:srcRect/>
                     <a:stretch>
                       <a:fillRect/>
@@ -701,17 +777,14 @@
                   <pic:spPr bwMode="auto">
                     <a:xfrm>
                       <a:off x="0" y="0"/>
-                      <a:ext cx="5129749" cy="2966041"/>
+                      <a:ext cx="6247708" cy="3134379"/>
                     </a:xfrm>
                     <a:prstGeom prst="rect">
                       <a:avLst/>
                     </a:prstGeom>
                     <a:noFill/>
-                    <a:ln w="9525">
+                    <a:ln>
                       <a:noFill/>
-                      <a:miter lim="800000"/>
-                      <a:headEnd/>
-                      <a:tailEnd/>
                     </a:ln>
                   </pic:spPr>
                 </pic:pic>
@@ -720,6 +793,8 @@
           </wp:inline>
         </w:drawing>
       </w:r>
+      <w:bookmarkStart w:id="3" w:name="_GoBack"/>
+      <w:bookmarkEnd w:id="3"/>
     </w:p>
     <w:p>
       <w:pPr>
@@ -733,12 +808,11 @@
           <w:noProof/>
           <w:lang w:eastAsia="tr-TR"/>
         </w:rPr>
-        <w:lastRenderedPageBreak/>
         <w:drawing>
           <wp:inline distT="0" distB="0" distL="0" distR="0">
-            <wp:extent cx="6601463" cy="3146961"/>
+            <wp:extent cx="6338501" cy="3179929"/>
             <wp:effectExtent l="0" t="0" r="0" b="0"/>
-            <wp:docPr id="26" name="Resim 18"/>
+            <wp:docPr id="9" name="Resim 9"/>
             <wp:cNvGraphicFramePr>
               <a:graphicFrameLocks xmlns:a="http://schemas.openxmlformats.org/drawingml/2006/main" noChangeAspect="1"/>
             </wp:cNvGraphicFramePr>
@@ -746,13 +820,19 @@
               <a:graphicData uri="http://schemas.openxmlformats.org/drawingml/2006/picture">
                 <pic:pic xmlns:pic="http://schemas.openxmlformats.org/drawingml/2006/picture">
                   <pic:nvPicPr>
-                    <pic:cNvPr id="0" name="Picture 18"/>
+                    <pic:cNvPr id="0" name="Picture 3"/>
                     <pic:cNvPicPr>
                       <a:picLocks noChangeAspect="1" noChangeArrowheads="1"/>
                     </pic:cNvPicPr>
                   </pic:nvPicPr>
                   <pic:blipFill>
-                    <a:blip r:embed="rId17" cstate="print"/>
+                    <a:blip r:embed="rId18" cstate="print">
+                      <a:extLst>
+                        <a:ext uri="{28A0092B-C50C-407E-A947-70E740481C1C}">
+                          <a14:useLocalDpi xmlns:a14="http://schemas.microsoft.com/office/drawing/2010/main" val="0"/>
+                        </a:ext>
+                      </a:extLst>
+                    </a:blip>
                     <a:srcRect/>
                     <a:stretch>
                       <a:fillRect/>
@@ -761,94 +841,14 @@
                   <pic:spPr bwMode="auto">
                     <a:xfrm>
                       <a:off x="0" y="0"/>
-                      <a:ext cx="6607162" cy="3149678"/>
+                      <a:ext cx="6341798" cy="3181583"/>
                     </a:xfrm>
                     <a:prstGeom prst="rect">
                       <a:avLst/>
                     </a:prstGeom>
                     <a:noFill/>
-                    <a:ln w="9525">
+                    <a:ln>
                       <a:noFill/>
-                      <a:miter lim="800000"/>
-                      <a:headEnd/>
-                      <a:tailEnd/>
-                    </a:ln>
-                  </pic:spPr>
-                </pic:pic>
-              </a:graphicData>
-            </a:graphic>
-          </wp:inline>
-        </w:drawing>
-      </w:r>
-    </w:p>
-    <w:p>
-      <w:pPr>
-        <w:jc w:val="center"/>
-        <w:rPr>
-          <w:noProof/>
-          <w:lang w:eastAsia="tr-TR"/>
-        </w:rPr>
-      </w:pPr>
-    </w:p>
-    <w:p>
-      <w:pPr>
-        <w:jc w:val="center"/>
-        <w:rPr>
-          <w:noProof/>
-          <w:lang w:eastAsia="tr-TR"/>
-        </w:rPr>
-      </w:pPr>
-    </w:p>
-    <w:p>
-      <w:pPr>
-        <w:jc w:val="center"/>
-        <w:rPr>
-          <w:lang w:val="en-US"/>
-        </w:rPr>
-      </w:pPr>
-      <w:r>
-        <w:rPr>
-          <w:noProof/>
-          <w:lang w:eastAsia="tr-TR"/>
-        </w:rPr>
-        <w:drawing>
-          <wp:inline distT="0" distB="0" distL="0" distR="0">
-            <wp:extent cx="6850576" cy="3265714"/>
-            <wp:effectExtent l="0" t="0" r="0" b="0"/>
-            <wp:docPr id="27" name="Resim 19"/>
-            <wp:cNvGraphicFramePr>
-              <a:graphicFrameLocks xmlns:a="http://schemas.openxmlformats.org/drawingml/2006/main" noChangeAspect="1"/>
-            </wp:cNvGraphicFramePr>
-            <a:graphic xmlns:a="http://schemas.openxmlformats.org/drawingml/2006/main">
-              <a:graphicData uri="http://schemas.openxmlformats.org/drawingml/2006/picture">
-                <pic:pic xmlns:pic="http://schemas.openxmlformats.org/drawingml/2006/picture">
-                  <pic:nvPicPr>
-                    <pic:cNvPr id="0" name="Picture 19"/>
-                    <pic:cNvPicPr>
-                      <a:picLocks noChangeAspect="1" noChangeArrowheads="1"/>
-                    </pic:cNvPicPr>
-                  </pic:nvPicPr>
-                  <pic:blipFill>
-                    <a:blip r:embed="rId18" cstate="print"/>
-                    <a:srcRect/>
-                    <a:stretch>
-                      <a:fillRect/>
-                    </a:stretch>
-                  </pic:blipFill>
-                  <pic:spPr bwMode="auto">
-                    <a:xfrm>
-                      <a:off x="0" y="0"/>
-                      <a:ext cx="6860419" cy="3270406"/>
-                    </a:xfrm>
-                    <a:prstGeom prst="rect">
-                      <a:avLst/>
-                    </a:prstGeom>
-                    <a:noFill/>
-                    <a:ln w="9525">
-                      <a:noFill/>
-                      <a:miter lim="800000"/>
-                      <a:headEnd/>
-                      <a:tailEnd/>
                     </a:ln>
                   </pic:spPr>
                 </pic:pic>
@@ -873,7 +873,7 @@
 </file>
 
 <file path=word/endnotes.xml><?xml version="1.0" encoding="utf-8"?>
-<w:endnotes xmlns:ve="http://schemas.openxmlformats.org/markup-compatibility/2006" xmlns:o="urn:schemas-microsoft-com:office:office" xmlns:r="http://schemas.openxmlformats.org/officeDocument/2006/relationships" xmlns:m="http://schemas.openxmlformats.org/officeDocument/2006/math" xmlns:v="urn:schemas-microsoft-com:vml" xmlns:wp="http://schemas.openxmlformats.org/drawingml/2006/wordprocessingDrawing" xmlns:w10="urn:schemas-microsoft-com:office:word" xmlns:w="http://schemas.openxmlformats.org/wordprocessingml/2006/main" xmlns:wne="http://schemas.microsoft.com/office/word/2006/wordml">
+<w:endnotes xmlns:wpc="http://schemas.microsoft.com/office/word/2010/wordprocessingCanvas" xmlns:cx="http://schemas.microsoft.com/office/drawing/2014/chartex" xmlns:mc="http://schemas.openxmlformats.org/markup-compatibility/2006" xmlns:o="urn:schemas-microsoft-com:office:office" xmlns:r="http://schemas.openxmlformats.org/officeDocument/2006/relationships" xmlns:m="http://schemas.openxmlformats.org/officeDocument/2006/math" xmlns:v="urn:schemas-microsoft-com:vml" xmlns:wp14="http://schemas.microsoft.com/office/word/2010/wordprocessingDrawing" xmlns:wp="http://schemas.openxmlformats.org/drawingml/2006/wordprocessingDrawing" xmlns:w10="urn:schemas-microsoft-com:office:word" xmlns:w="http://schemas.openxmlformats.org/wordprocessingml/2006/main" xmlns:w14="http://schemas.microsoft.com/office/word/2010/wordml" xmlns:w15="http://schemas.microsoft.com/office/word/2012/wordml" xmlns:w16se="http://schemas.microsoft.com/office/word/2015/wordml/symex" xmlns:wpg="http://schemas.microsoft.com/office/word/2010/wordprocessingGroup" xmlns:wpi="http://schemas.microsoft.com/office/word/2010/wordprocessingInk" xmlns:wne="http://schemas.microsoft.com/office/word/2006/wordml" xmlns:wps="http://schemas.microsoft.com/office/word/2010/wordprocessingShape" mc:Ignorable="w14 w15 w16se wp14">
   <w:endnote w:type="separator" w:id="-1">
     <w:p>
       <w:pPr>
@@ -898,7 +898,7 @@
 </file>
 
 <file path=word/footnotes.xml><?xml version="1.0" encoding="utf-8"?>
-<w:footnotes xmlns:ve="http://schemas.openxmlformats.org/markup-compatibility/2006" xmlns:o="urn:schemas-microsoft-com:office:office" xmlns:r="http://schemas.openxmlformats.org/officeDocument/2006/relationships" xmlns:m="http://schemas.openxmlformats.org/officeDocument/2006/math" xmlns:v="urn:schemas-microsoft-com:vml" xmlns:wp="http://schemas.openxmlformats.org/drawingml/2006/wordprocessingDrawing" xmlns:w10="urn:schemas-microsoft-com:office:word" xmlns:w="http://schemas.openxmlformats.org/wordprocessingml/2006/main" xmlns:wne="http://schemas.microsoft.com/office/word/2006/wordml">
+<w:footnotes xmlns:wpc="http://schemas.microsoft.com/office/word/2010/wordprocessingCanvas" xmlns:cx="http://schemas.microsoft.com/office/drawing/2014/chartex" xmlns:mc="http://schemas.openxmlformats.org/markup-compatibility/2006" xmlns:o="urn:schemas-microsoft-com:office:office" xmlns:r="http://schemas.openxmlformats.org/officeDocument/2006/relationships" xmlns:m="http://schemas.openxmlformats.org/officeDocument/2006/math" xmlns:v="urn:schemas-microsoft-com:vml" xmlns:wp14="http://schemas.microsoft.com/office/word/2010/wordprocessingDrawing" xmlns:wp="http://schemas.openxmlformats.org/drawingml/2006/wordprocessingDrawing" xmlns:w10="urn:schemas-microsoft-com:office:word" xmlns:w="http://schemas.openxmlformats.org/wordprocessingml/2006/main" xmlns:w14="http://schemas.microsoft.com/office/word/2010/wordml" xmlns:w15="http://schemas.microsoft.com/office/word/2012/wordml" xmlns:w16se="http://schemas.microsoft.com/office/word/2015/wordml/symex" xmlns:wpg="http://schemas.microsoft.com/office/word/2010/wordprocessingGroup" xmlns:wpi="http://schemas.microsoft.com/office/word/2010/wordprocessingInk" xmlns:wne="http://schemas.microsoft.com/office/word/2006/wordml" xmlns:wps="http://schemas.microsoft.com/office/word/2010/wordprocessingShape" mc:Ignorable="w14 w15 w16se wp14">
   <w:footnote w:type="separator" w:id="-1">
     <w:p>
       <w:pPr>
@@ -923,12 +923,12 @@
 </file>
 
 <file path=word/header1.xml><?xml version="1.0" encoding="utf-8"?>
-<w:hdr xmlns:ve="http://schemas.openxmlformats.org/markup-compatibility/2006" xmlns:o="urn:schemas-microsoft-com:office:office" xmlns:r="http://schemas.openxmlformats.org/officeDocument/2006/relationships" xmlns:m="http://schemas.openxmlformats.org/officeDocument/2006/math" xmlns:v="urn:schemas-microsoft-com:vml" xmlns:wp="http://schemas.openxmlformats.org/drawingml/2006/wordprocessingDrawing" xmlns:w10="urn:schemas-microsoft-com:office:word" xmlns:w="http://schemas.openxmlformats.org/wordprocessingml/2006/main" xmlns:wne="http://schemas.microsoft.com/office/word/2006/wordml">
+<w:hdr xmlns:wpc="http://schemas.microsoft.com/office/word/2010/wordprocessingCanvas" xmlns:cx="http://schemas.microsoft.com/office/drawing/2014/chartex" xmlns:mc="http://schemas.openxmlformats.org/markup-compatibility/2006" xmlns:o="urn:schemas-microsoft-com:office:office" xmlns:r="http://schemas.openxmlformats.org/officeDocument/2006/relationships" xmlns:m="http://schemas.openxmlformats.org/officeDocument/2006/math" xmlns:v="urn:schemas-microsoft-com:vml" xmlns:wp14="http://schemas.microsoft.com/office/word/2010/wordprocessingDrawing" xmlns:wp="http://schemas.openxmlformats.org/drawingml/2006/wordprocessingDrawing" xmlns:w10="urn:schemas-microsoft-com:office:word" xmlns:w="http://schemas.openxmlformats.org/wordprocessingml/2006/main" xmlns:w14="http://schemas.microsoft.com/office/word/2010/wordml" xmlns:w15="http://schemas.microsoft.com/office/word/2012/wordml" xmlns:w16se="http://schemas.microsoft.com/office/word/2015/wordml/symex" xmlns:wpg="http://schemas.microsoft.com/office/word/2010/wordprocessingGroup" xmlns:wpi="http://schemas.microsoft.com/office/word/2010/wordprocessingInk" xmlns:wne="http://schemas.microsoft.com/office/word/2006/wordml" xmlns:wps="http://schemas.microsoft.com/office/word/2010/wordprocessingShape" mc:Ignorable="w14 w15 w16se wp14">
   <w:tbl>
     <w:tblPr>
       <w:tblW w:w="0" w:type="auto"/>
       <w:jc w:val="right"/>
-      <w:tblLook w:val="04A0"/>
+      <w:tblLook w:val="04A0" w:firstRow="1" w:lastRow="0" w:firstColumn="1" w:lastColumn="0" w:noHBand="0" w:noVBand="1"/>
     </w:tblPr>
     <w:tblGrid>
       <w:gridCol w:w="1846"/>
@@ -946,7 +946,7 @@
         </w:tcPr>
         <w:p>
           <w:pPr>
-            <w:pStyle w:val="stbilgi"/>
+            <w:pStyle w:val="stBilgi"/>
             <w:jc w:val="right"/>
             <w:rPr>
               <w:rFonts w:asciiTheme="majorHAnsi" w:eastAsiaTheme="majorEastAsia" w:hAnsiTheme="majorHAnsi" w:cstheme="majorBidi"/>
@@ -972,40 +972,54 @@
         </w:tcPr>
         <w:p>
           <w:pPr>
-            <w:pStyle w:val="stbilgi"/>
+            <w:pStyle w:val="stBilgi"/>
             <w:jc w:val="center"/>
             <w:rPr>
               <w:color w:val="FFFFFF" w:themeColor="background1"/>
             </w:rPr>
           </w:pPr>
-          <w:fldSimple w:instr=" PAGE  \* MERGEFORMAT ">
-            <w:r>
-              <w:rPr>
-                <w:noProof/>
-                <w:color w:val="FFFFFF" w:themeColor="background1"/>
-              </w:rPr>
-              <w:t>6</w:t>
-            </w:r>
-          </w:fldSimple>
+          <w:r>
+            <w:fldChar w:fldCharType="begin"/>
+          </w:r>
+          <w:r>
+            <w:instrText xml:space="preserve"> PAGE  \* MERGEFORMAT </w:instrText>
+          </w:r>
+          <w:r>
+            <w:fldChar w:fldCharType="separate"/>
+          </w:r>
+          <w:r>
+            <w:rPr>
+              <w:noProof/>
+              <w:color w:val="FFFFFF" w:themeColor="background1"/>
+            </w:rPr>
+            <w:t>6</w:t>
+          </w:r>
+          <w:r>
+            <w:rPr>
+              <w:noProof/>
+              <w:color w:val="FFFFFF" w:themeColor="background1"/>
+            </w:rPr>
+            <w:fldChar w:fldCharType="end"/>
+          </w:r>
         </w:p>
       </w:tc>
     </w:tr>
   </w:tbl>
   <w:p>
     <w:pPr>
-      <w:pStyle w:val="stbilgi"/>
+      <w:pStyle w:val="stBilgi"/>
     </w:pPr>
   </w:p>
 </w:hdr>
 </file>
 
 <file path=word/header2.xml><?xml version="1.0" encoding="utf-8"?>
-<w:hdr xmlns:ve="http://schemas.openxmlformats.org/markup-compatibility/2006" xmlns:o="urn:schemas-microsoft-com:office:office" xmlns:r="http://schemas.openxmlformats.org/officeDocument/2006/relationships" xmlns:m="http://schemas.openxmlformats.org/officeDocument/2006/math" xmlns:v="urn:schemas-microsoft-com:vml" xmlns:wp="http://schemas.openxmlformats.org/drawingml/2006/wordprocessingDrawing" xmlns:w10="urn:schemas-microsoft-com:office:word" xmlns:w="http://schemas.openxmlformats.org/wordprocessingml/2006/main" xmlns:wne="http://schemas.microsoft.com/office/word/2006/wordml">
+<w:hdr xmlns:wpc="http://schemas.microsoft.com/office/word/2010/wordprocessingCanvas" xmlns:cx="http://schemas.microsoft.com/office/drawing/2014/chartex" xmlns:mc="http://schemas.openxmlformats.org/markup-compatibility/2006" xmlns:o="urn:schemas-microsoft-com:office:office" xmlns:r="http://schemas.openxmlformats.org/officeDocument/2006/relationships" xmlns:m="http://schemas.openxmlformats.org/officeDocument/2006/math" xmlns:v="urn:schemas-microsoft-com:vml" xmlns:wp14="http://schemas.microsoft.com/office/word/2010/wordprocessingDrawing" xmlns:wp="http://schemas.openxmlformats.org/drawingml/2006/wordprocessingDrawing" xmlns:w10="urn:schemas-microsoft-com:office:word" xmlns:w="http://schemas.openxmlformats.org/wordprocessingml/2006/main" xmlns:w14="http://schemas.microsoft.com/office/word/2010/wordml" xmlns:w15="http://schemas.microsoft.com/office/word/2012/wordml" xmlns:w16se="http://schemas.microsoft.com/office/word/2015/wordml/symex" xmlns:wpg="http://schemas.microsoft.com/office/word/2010/wordprocessingGroup" xmlns:wpi="http://schemas.microsoft.com/office/word/2010/wordprocessingInk" xmlns:wne="http://schemas.microsoft.com/office/word/2006/wordml" xmlns:wps="http://schemas.microsoft.com/office/word/2010/wordprocessingShape" mc:Ignorable="w14 w15 w16se wp14">
   <w:tbl>
     <w:tblPr>
       <w:tblW w:w="0" w:type="auto"/>
       <w:jc w:val="right"/>
-      <w:tblLook w:val="04A0"/>
+      <w:tblLook w:val="04A0" w:firstRow="1" w:lastRow="0" w:firstColumn="1" w:lastColumn="0" w:noHBand="0" w:noVBand="1"/>
     </w:tblPr>
     <w:tblGrid>
       <w:gridCol w:w="1846"/>
@@ -1023,7 +1037,7 @@
         </w:tcPr>
         <w:p>
           <w:pPr>
-            <w:pStyle w:val="stbilgi"/>
+            <w:pStyle w:val="stBilgi"/>
             <w:jc w:val="right"/>
             <w:rPr>
               <w:rFonts w:asciiTheme="majorHAnsi" w:eastAsiaTheme="majorEastAsia" w:hAnsiTheme="majorHAnsi" w:cstheme="majorBidi"/>
@@ -1049,35 +1063,49 @@
         </w:tcPr>
         <w:p>
           <w:pPr>
-            <w:pStyle w:val="stbilgi"/>
+            <w:pStyle w:val="stBilgi"/>
             <w:jc w:val="center"/>
             <w:rPr>
               <w:color w:val="FFFFFF" w:themeColor="background1"/>
             </w:rPr>
           </w:pPr>
-          <w:fldSimple w:instr=" PAGE  \* MERGEFORMAT ">
-            <w:r>
-              <w:rPr>
-                <w:noProof/>
-                <w:color w:val="FFFFFF" w:themeColor="background1"/>
-              </w:rPr>
-              <w:t>1</w:t>
-            </w:r>
-          </w:fldSimple>
+          <w:r>
+            <w:fldChar w:fldCharType="begin"/>
+          </w:r>
+          <w:r>
+            <w:instrText xml:space="preserve"> PAGE  \* MERGEFORMAT </w:instrText>
+          </w:r>
+          <w:r>
+            <w:fldChar w:fldCharType="separate"/>
+          </w:r>
+          <w:r>
+            <w:rPr>
+              <w:noProof/>
+              <w:color w:val="FFFFFF" w:themeColor="background1"/>
+            </w:rPr>
+            <w:t>1</w:t>
+          </w:r>
+          <w:r>
+            <w:rPr>
+              <w:noProof/>
+              <w:color w:val="FFFFFF" w:themeColor="background1"/>
+            </w:rPr>
+            <w:fldChar w:fldCharType="end"/>
+          </w:r>
         </w:p>
       </w:tc>
     </w:tr>
   </w:tbl>
   <w:p>
     <w:pPr>
-      <w:pStyle w:val="stbilgi"/>
+      <w:pStyle w:val="stBilgi"/>
     </w:pPr>
   </w:p>
 </w:hdr>
 </file>
 
 <file path=word/styles.xml><?xml version="1.0" encoding="utf-8"?>
-<w:styles xmlns:r="http://schemas.openxmlformats.org/officeDocument/2006/relationships" xmlns:w="http://schemas.openxmlformats.org/wordprocessingml/2006/main">
+<w:styles xmlns:mc="http://schemas.openxmlformats.org/markup-compatibility/2006" xmlns:r="http://schemas.openxmlformats.org/officeDocument/2006/relationships" xmlns:w="http://schemas.openxmlformats.org/wordprocessingml/2006/main" xmlns:w14="http://schemas.microsoft.com/office/word/2010/wordml" xmlns:w15="http://schemas.microsoft.com/office/word/2012/wordml" xmlns:w16se="http://schemas.microsoft.com/office/word/2015/wordml/symex" mc:Ignorable="w14 w15 w16se">
   <w:docDefaults>
     <w:rPrDefault>
       <w:rPr>
@@ -1093,144 +1121,378 @@
       </w:pPr>
     </w:pPrDefault>
   </w:docDefaults>
-  <w:latentStyles w:defLockedState="0" w:defUIPriority="99" w:defSemiHidden="1" w:defUnhideWhenUsed="1" w:defQFormat="0" w:count="267">
-    <w:lsdException w:name="Normal" w:semiHidden="0" w:uiPriority="0" w:unhideWhenUsed="0" w:qFormat="1"/>
-    <w:lsdException w:name="heading 1" w:semiHidden="0" w:uiPriority="9" w:unhideWhenUsed="0" w:qFormat="1"/>
-    <w:lsdException w:name="heading 2" w:uiPriority="9" w:qFormat="1"/>
-    <w:lsdException w:name="heading 3" w:uiPriority="9" w:qFormat="1"/>
-    <w:lsdException w:name="heading 4" w:uiPriority="9" w:qFormat="1"/>
-    <w:lsdException w:name="heading 5" w:uiPriority="9" w:qFormat="1"/>
-    <w:lsdException w:name="heading 6" w:uiPriority="9" w:qFormat="1"/>
-    <w:lsdException w:name="heading 7" w:uiPriority="9" w:qFormat="1"/>
-    <w:lsdException w:name="heading 8" w:uiPriority="9" w:qFormat="1"/>
-    <w:lsdException w:name="heading 9" w:uiPriority="9" w:qFormat="1"/>
-    <w:lsdException w:name="toc 1" w:uiPriority="39"/>
-    <w:lsdException w:name="toc 2" w:uiPriority="39"/>
-    <w:lsdException w:name="toc 3" w:uiPriority="39"/>
-    <w:lsdException w:name="toc 4" w:uiPriority="39"/>
-    <w:lsdException w:name="toc 5" w:uiPriority="39"/>
-    <w:lsdException w:name="toc 6" w:uiPriority="39"/>
-    <w:lsdException w:name="toc 7" w:uiPriority="39"/>
-    <w:lsdException w:name="toc 8" w:uiPriority="39"/>
-    <w:lsdException w:name="toc 9" w:uiPriority="39"/>
-    <w:lsdException w:name="caption" w:uiPriority="35" w:qFormat="1"/>
-    <w:lsdException w:name="Title" w:semiHidden="0" w:uiPriority="10" w:unhideWhenUsed="0" w:qFormat="1"/>
-    <w:lsdException w:name="Default Paragraph Font" w:uiPriority="1"/>
-    <w:lsdException w:name="Subtitle" w:semiHidden="0" w:uiPriority="11" w:unhideWhenUsed="0" w:qFormat="1"/>
-    <w:lsdException w:name="Strong" w:semiHidden="0" w:uiPriority="22" w:unhideWhenUsed="0" w:qFormat="1"/>
-    <w:lsdException w:name="Emphasis" w:semiHidden="0" w:uiPriority="20" w:unhideWhenUsed="0" w:qFormat="1"/>
-    <w:lsdException w:name="Table Grid" w:semiHidden="0" w:uiPriority="59" w:unhideWhenUsed="0"/>
-    <w:lsdException w:name="Placeholder Text" w:unhideWhenUsed="0"/>
-    <w:lsdException w:name="No Spacing" w:semiHidden="0" w:uiPriority="1" w:unhideWhenUsed="0" w:qFormat="1"/>
-    <w:lsdException w:name="Light Shading" w:semiHidden="0" w:uiPriority="60" w:unhideWhenUsed="0"/>
-    <w:lsdException w:name="Light List" w:semiHidden="0" w:uiPriority="61" w:unhideWhenUsed="0"/>
-    <w:lsdException w:name="Light Grid" w:semiHidden="0" w:uiPriority="62" w:unhideWhenUsed="0"/>
-    <w:lsdException w:name="Medium Shading 1" w:semiHidden="0" w:uiPriority="63" w:unhideWhenUsed="0"/>
-    <w:lsdException w:name="Medium Shading 2" w:semiHidden="0" w:uiPriority="64" w:unhideWhenUsed="0"/>
-    <w:lsdException w:name="Medium List 1" w:semiHidden="0" w:uiPriority="65" w:unhideWhenUsed="0"/>
-    <w:lsdException w:name="Medium List 2" w:semiHidden="0" w:uiPriority="66" w:unhideWhenUsed="0"/>
-    <w:lsdException w:name="Medium Grid 1" w:semiHidden="0" w:uiPriority="67" w:unhideWhenUsed="0"/>
-    <w:lsdException w:name="Medium Grid 2" w:semiHidden="0" w:uiPriority="68" w:unhideWhenUsed="0"/>
-    <w:lsdException w:name="Medium Grid 3" w:semiHidden="0" w:uiPriority="69" w:unhideWhenUsed="0"/>
-    <w:lsdException w:name="Dark List" w:semiHidden="0" w:uiPriority="70" w:unhideWhenUsed="0"/>
-    <w:lsdException w:name="Colorful Shading" w:semiHidden="0" w:uiPriority="71" w:unhideWhenUsed="0"/>
-    <w:lsdException w:name="Colorful List" w:semiHidden="0" w:uiPriority="72" w:unhideWhenUsed="0"/>
-    <w:lsdException w:name="Colorful Grid" w:semiHidden="0" w:uiPriority="73" w:unhideWhenUsed="0"/>
-    <w:lsdException w:name="Light Shading Accent 1" w:semiHidden="0" w:uiPriority="60" w:unhideWhenUsed="0"/>
-    <w:lsdException w:name="Light List Accent 1" w:semiHidden="0" w:uiPriority="61" w:unhideWhenUsed="0"/>
-    <w:lsdException w:name="Light Grid Accent 1" w:semiHidden="0" w:uiPriority="62" w:unhideWhenUsed="0"/>
-    <w:lsdException w:name="Medium Shading 1 Accent 1" w:semiHidden="0" w:uiPriority="63" w:unhideWhenUsed="0"/>
-    <w:lsdException w:name="Medium Shading 2 Accent 1" w:semiHidden="0" w:uiPriority="64" w:unhideWhenUsed="0"/>
-    <w:lsdException w:name="Medium List 1 Accent 1" w:semiHidden="0" w:uiPriority="65" w:unhideWhenUsed="0"/>
-    <w:lsdException w:name="Revision" w:unhideWhenUsed="0"/>
-    <w:lsdException w:name="List Paragraph" w:semiHidden="0" w:uiPriority="34" w:unhideWhenUsed="0" w:qFormat="1"/>
-    <w:lsdException w:name="Quote" w:semiHidden="0" w:uiPriority="29" w:unhideWhenUsed="0" w:qFormat="1"/>
-    <w:lsdException w:name="Intense Quote" w:semiHidden="0" w:uiPriority="30" w:unhideWhenUsed="0" w:qFormat="1"/>
-    <w:lsdException w:name="Medium List 2 Accent 1" w:semiHidden="0" w:uiPriority="66" w:unhideWhenUsed="0"/>
-    <w:lsdException w:name="Medium Grid 1 Accent 1" w:semiHidden="0" w:uiPriority="67" w:unhideWhenUsed="0"/>
-    <w:lsdException w:name="Medium Grid 2 Accent 1" w:semiHidden="0" w:uiPriority="68" w:unhideWhenUsed="0"/>
-    <w:lsdException w:name="Medium Grid 3 Accent 1" w:semiHidden="0" w:uiPriority="69" w:unhideWhenUsed="0"/>
-    <w:lsdException w:name="Dark List Accent 1" w:semiHidden="0" w:uiPriority="70" w:unhideWhenUsed="0"/>
-    <w:lsdException w:name="Colorful Shading Accent 1" w:semiHidden="0" w:uiPriority="71" w:unhideWhenUsed="0"/>
-    <w:lsdException w:name="Colorful List Accent 1" w:semiHidden="0" w:uiPriority="72" w:unhideWhenUsed="0"/>
-    <w:lsdException w:name="Colorful Grid Accent 1" w:semiHidden="0" w:uiPriority="73" w:unhideWhenUsed="0"/>
-    <w:lsdException w:name="Light Shading Accent 2" w:semiHidden="0" w:uiPriority="60" w:unhideWhenUsed="0"/>
-    <w:lsdException w:name="Light List Accent 2" w:semiHidden="0" w:uiPriority="61" w:unhideWhenUsed="0"/>
-    <w:lsdException w:name="Light Grid Accent 2" w:semiHidden="0" w:uiPriority="62" w:unhideWhenUsed="0"/>
-    <w:lsdException w:name="Medium Shading 1 Accent 2" w:semiHidden="0" w:uiPriority="63" w:unhideWhenUsed="0"/>
-    <w:lsdException w:name="Medium Shading 2 Accent 2" w:semiHidden="0" w:uiPriority="64" w:unhideWhenUsed="0"/>
-    <w:lsdException w:name="Medium List 1 Accent 2" w:semiHidden="0" w:uiPriority="65" w:unhideWhenUsed="0"/>
-    <w:lsdException w:name="Medium List 2 Accent 2" w:semiHidden="0" w:uiPriority="66" w:unhideWhenUsed="0"/>
-    <w:lsdException w:name="Medium Grid 1 Accent 2" w:semiHidden="0" w:uiPriority="67" w:unhideWhenUsed="0"/>
-    <w:lsdException w:name="Medium Grid 2 Accent 2" w:semiHidden="0" w:uiPriority="68" w:unhideWhenUsed="0"/>
-    <w:lsdException w:name="Medium Grid 3 Accent 2" w:semiHidden="0" w:uiPriority="69" w:unhideWhenUsed="0"/>
-    <w:lsdException w:name="Dark List Accent 2" w:semiHidden="0" w:uiPriority="70" w:unhideWhenUsed="0"/>
-    <w:lsdException w:name="Colorful Shading Accent 2" w:semiHidden="0" w:uiPriority="71" w:unhideWhenUsed="0"/>
-    <w:lsdException w:name="Colorful List Accent 2" w:semiHidden="0" w:uiPriority="72" w:unhideWhenUsed="0"/>
-    <w:lsdException w:name="Colorful Grid Accent 2" w:semiHidden="0" w:uiPriority="73" w:unhideWhenUsed="0"/>
-    <w:lsdException w:name="Light Shading Accent 3" w:semiHidden="0" w:uiPriority="60" w:unhideWhenUsed="0"/>
-    <w:lsdException w:name="Light List Accent 3" w:semiHidden="0" w:uiPriority="61" w:unhideWhenUsed="0"/>
-    <w:lsdException w:name="Light Grid Accent 3" w:semiHidden="0" w:uiPriority="62" w:unhideWhenUsed="0"/>
-    <w:lsdException w:name="Medium Shading 1 Accent 3" w:semiHidden="0" w:uiPriority="63" w:unhideWhenUsed="0"/>
-    <w:lsdException w:name="Medium Shading 2 Accent 3" w:semiHidden="0" w:uiPriority="64" w:unhideWhenUsed="0"/>
-    <w:lsdException w:name="Medium List 1 Accent 3" w:semiHidden="0" w:uiPriority="65" w:unhideWhenUsed="0"/>
-    <w:lsdException w:name="Medium List 2 Accent 3" w:semiHidden="0" w:uiPriority="66" w:unhideWhenUsed="0"/>
-    <w:lsdException w:name="Medium Grid 1 Accent 3" w:semiHidden="0" w:uiPriority="67" w:unhideWhenUsed="0"/>
-    <w:lsdException w:name="Medium Grid 2 Accent 3" w:semiHidden="0" w:uiPriority="68" w:unhideWhenUsed="0"/>
-    <w:lsdException w:name="Medium Grid 3 Accent 3" w:semiHidden="0" w:uiPriority="69" w:unhideWhenUsed="0"/>
-    <w:lsdException w:name="Dark List Accent 3" w:semiHidden="0" w:uiPriority="70" w:unhideWhenUsed="0"/>
-    <w:lsdException w:name="Colorful Shading Accent 3" w:semiHidden="0" w:uiPriority="71" w:unhideWhenUsed="0"/>
-    <w:lsdException w:name="Colorful List Accent 3" w:semiHidden="0" w:uiPriority="72" w:unhideWhenUsed="0"/>
-    <w:lsdException w:name="Colorful Grid Accent 3" w:semiHidden="0" w:uiPriority="73" w:unhideWhenUsed="0"/>
-    <w:lsdException w:name="Light Shading Accent 4" w:semiHidden="0" w:uiPriority="60" w:unhideWhenUsed="0"/>
-    <w:lsdException w:name="Light List Accent 4" w:semiHidden="0" w:uiPriority="61" w:unhideWhenUsed="0"/>
-    <w:lsdException w:name="Light Grid Accent 4" w:semiHidden="0" w:uiPriority="62" w:unhideWhenUsed="0"/>
-    <w:lsdException w:name="Medium Shading 1 Accent 4" w:semiHidden="0" w:uiPriority="63" w:unhideWhenUsed="0"/>
-    <w:lsdException w:name="Medium Shading 2 Accent 4" w:semiHidden="0" w:uiPriority="64" w:unhideWhenUsed="0"/>
-    <w:lsdException w:name="Medium List 1 Accent 4" w:semiHidden="0" w:uiPriority="65" w:unhideWhenUsed="0"/>
-    <w:lsdException w:name="Medium List 2 Accent 4" w:semiHidden="0" w:uiPriority="66" w:unhideWhenUsed="0"/>
-    <w:lsdException w:name="Medium Grid 1 Accent 4" w:semiHidden="0" w:uiPriority="67" w:unhideWhenUsed="0"/>
-    <w:lsdException w:name="Medium Grid 2 Accent 4" w:semiHidden="0" w:uiPriority="68" w:unhideWhenUsed="0"/>
-    <w:lsdException w:name="Medium Grid 3 Accent 4" w:semiHidden="0" w:uiPriority="69" w:unhideWhenUsed="0"/>
-    <w:lsdException w:name="Dark List Accent 4" w:semiHidden="0" w:uiPriority="70" w:unhideWhenUsed="0"/>
-    <w:lsdException w:name="Colorful Shading Accent 4" w:semiHidden="0" w:uiPriority="71" w:unhideWhenUsed="0"/>
-    <w:lsdException w:name="Colorful List Accent 4" w:semiHidden="0" w:uiPriority="72" w:unhideWhenUsed="0"/>
-    <w:lsdException w:name="Colorful Grid Accent 4" w:semiHidden="0" w:uiPriority="73" w:unhideWhenUsed="0"/>
-    <w:lsdException w:name="Light Shading Accent 5" w:semiHidden="0" w:uiPriority="60" w:unhideWhenUsed="0"/>
-    <w:lsdException w:name="Light List Accent 5" w:semiHidden="0" w:uiPriority="61" w:unhideWhenUsed="0"/>
-    <w:lsdException w:name="Light Grid Accent 5" w:semiHidden="0" w:uiPriority="62" w:unhideWhenUsed="0"/>
-    <w:lsdException w:name="Medium Shading 1 Accent 5" w:semiHidden="0" w:uiPriority="63" w:unhideWhenUsed="0"/>
-    <w:lsdException w:name="Medium Shading 2 Accent 5" w:semiHidden="0" w:uiPriority="64" w:unhideWhenUsed="0"/>
-    <w:lsdException w:name="Medium List 1 Accent 5" w:semiHidden="0" w:uiPriority="65" w:unhideWhenUsed="0"/>
-    <w:lsdException w:name="Medium List 2 Accent 5" w:semiHidden="0" w:uiPriority="66" w:unhideWhenUsed="0"/>
-    <w:lsdException w:name="Medium Grid 1 Accent 5" w:semiHidden="0" w:uiPriority="67" w:unhideWhenUsed="0"/>
-    <w:lsdException w:name="Medium Grid 2 Accent 5" w:semiHidden="0" w:uiPriority="68" w:unhideWhenUsed="0"/>
-    <w:lsdException w:name="Medium Grid 3 Accent 5" w:semiHidden="0" w:uiPriority="69" w:unhideWhenUsed="0"/>
-    <w:lsdException w:name="Dark List Accent 5" w:semiHidden="0" w:uiPriority="70" w:unhideWhenUsed="0"/>
-    <w:lsdException w:name="Colorful Shading Accent 5" w:semiHidden="0" w:uiPriority="71" w:unhideWhenUsed="0"/>
-    <w:lsdException w:name="Colorful List Accent 5" w:semiHidden="0" w:uiPriority="72" w:unhideWhenUsed="0"/>
-    <w:lsdException w:name="Colorful Grid Accent 5" w:semiHidden="0" w:uiPriority="73" w:unhideWhenUsed="0"/>
-    <w:lsdException w:name="Light Shading Accent 6" w:semiHidden="0" w:uiPriority="60" w:unhideWhenUsed="0"/>
-    <w:lsdException w:name="Light List Accent 6" w:semiHidden="0" w:uiPriority="61" w:unhideWhenUsed="0"/>
-    <w:lsdException w:name="Light Grid Accent 6" w:semiHidden="0" w:uiPriority="62" w:unhideWhenUsed="0"/>
-    <w:lsdException w:name="Medium Shading 1 Accent 6" w:semiHidden="0" w:uiPriority="63" w:unhideWhenUsed="0"/>
-    <w:lsdException w:name="Medium Shading 2 Accent 6" w:semiHidden="0" w:uiPriority="64" w:unhideWhenUsed="0"/>
-    <w:lsdException w:name="Medium List 1 Accent 6" w:semiHidden="0" w:uiPriority="65" w:unhideWhenUsed="0"/>
-    <w:lsdException w:name="Medium List 2 Accent 6" w:semiHidden="0" w:uiPriority="66" w:unhideWhenUsed="0"/>
-    <w:lsdException w:name="Medium Grid 1 Accent 6" w:semiHidden="0" w:uiPriority="67" w:unhideWhenUsed="0"/>
-    <w:lsdException w:name="Medium Grid 2 Accent 6" w:semiHidden="0" w:uiPriority="68" w:unhideWhenUsed="0"/>
-    <w:lsdException w:name="Medium Grid 3 Accent 6" w:semiHidden="0" w:uiPriority="69" w:unhideWhenUsed="0"/>
-    <w:lsdException w:name="Dark List Accent 6" w:semiHidden="0" w:uiPriority="70" w:unhideWhenUsed="0"/>
-    <w:lsdException w:name="Colorful Shading Accent 6" w:semiHidden="0" w:uiPriority="71" w:unhideWhenUsed="0"/>
-    <w:lsdException w:name="Colorful List Accent 6" w:semiHidden="0" w:uiPriority="72" w:unhideWhenUsed="0"/>
-    <w:lsdException w:name="Colorful Grid Accent 6" w:semiHidden="0" w:uiPriority="73" w:unhideWhenUsed="0"/>
-    <w:lsdException w:name="Subtle Emphasis" w:semiHidden="0" w:uiPriority="19" w:unhideWhenUsed="0" w:qFormat="1"/>
-    <w:lsdException w:name="Intense Emphasis" w:semiHidden="0" w:uiPriority="21" w:unhideWhenUsed="0" w:qFormat="1"/>
-    <w:lsdException w:name="Subtle Reference" w:semiHidden="0" w:uiPriority="31" w:unhideWhenUsed="0" w:qFormat="1"/>
-    <w:lsdException w:name="Intense Reference" w:semiHidden="0" w:uiPriority="32" w:unhideWhenUsed="0" w:qFormat="1"/>
-    <w:lsdException w:name="Book Title" w:semiHidden="0" w:uiPriority="33" w:unhideWhenUsed="0" w:qFormat="1"/>
-    <w:lsdException w:name="Bibliography" w:uiPriority="37"/>
-    <w:lsdException w:name="TOC Heading" w:uiPriority="39" w:qFormat="1"/>
+  <w:latentStyles w:defLockedState="0" w:defUIPriority="99" w:defSemiHidden="0" w:defUnhideWhenUsed="0" w:defQFormat="0" w:count="371">
+    <w:lsdException w:name="Normal" w:uiPriority="0" w:qFormat="1"/>
+    <w:lsdException w:name="heading 1" w:uiPriority="9" w:qFormat="1"/>
+    <w:lsdException w:name="heading 2" w:semiHidden="1" w:uiPriority="9" w:unhideWhenUsed="1" w:qFormat="1"/>
+    <w:lsdException w:name="heading 3" w:semiHidden="1" w:uiPriority="9" w:unhideWhenUsed="1" w:qFormat="1"/>
+    <w:lsdException w:name="heading 4" w:semiHidden="1" w:uiPriority="9" w:unhideWhenUsed="1" w:qFormat="1"/>
+    <w:lsdException w:name="heading 5" w:semiHidden="1" w:uiPriority="9" w:unhideWhenUsed="1" w:qFormat="1"/>
+    <w:lsdException w:name="heading 6" w:semiHidden="1" w:uiPriority="9" w:unhideWhenUsed="1" w:qFormat="1"/>
+    <w:lsdException w:name="heading 7" w:semiHidden="1" w:uiPriority="9" w:unhideWhenUsed="1" w:qFormat="1"/>
+    <w:lsdException w:name="heading 8" w:semiHidden="1" w:uiPriority="9" w:unhideWhenUsed="1" w:qFormat="1"/>
+    <w:lsdException w:name="heading 9" w:semiHidden="1" w:uiPriority="9" w:unhideWhenUsed="1" w:qFormat="1"/>
+    <w:lsdException w:name="index 1" w:semiHidden="1" w:unhideWhenUsed="1"/>
+    <w:lsdException w:name="index 2" w:semiHidden="1" w:unhideWhenUsed="1"/>
+    <w:lsdException w:name="index 3" w:semiHidden="1" w:unhideWhenUsed="1"/>
+    <w:lsdException w:name="index 4" w:semiHidden="1" w:unhideWhenUsed="1"/>
+    <w:lsdException w:name="index 5" w:semiHidden="1" w:unhideWhenUsed="1"/>
+    <w:lsdException w:name="index 6" w:semiHidden="1" w:unhideWhenUsed="1"/>
+    <w:lsdException w:name="index 7" w:semiHidden="1" w:unhideWhenUsed="1"/>
+    <w:lsdException w:name="index 8" w:semiHidden="1" w:unhideWhenUsed="1"/>
+    <w:lsdException w:name="index 9" w:semiHidden="1" w:unhideWhenUsed="1"/>
+    <w:lsdException w:name="toc 1" w:semiHidden="1" w:uiPriority="39" w:unhideWhenUsed="1"/>
+    <w:lsdException w:name="toc 2" w:semiHidden="1" w:uiPriority="39" w:unhideWhenUsed="1"/>
+    <w:lsdException w:name="toc 3" w:semiHidden="1" w:uiPriority="39" w:unhideWhenUsed="1"/>
+    <w:lsdException w:name="toc 4" w:semiHidden="1" w:uiPriority="39" w:unhideWhenUsed="1"/>
+    <w:lsdException w:name="toc 5" w:semiHidden="1" w:uiPriority="39" w:unhideWhenUsed="1"/>
+    <w:lsdException w:name="toc 6" w:semiHidden="1" w:uiPriority="39" w:unhideWhenUsed="1"/>
+    <w:lsdException w:name="toc 7" w:semiHidden="1" w:uiPriority="39" w:unhideWhenUsed="1"/>
+    <w:lsdException w:name="toc 8" w:semiHidden="1" w:uiPriority="39" w:unhideWhenUsed="1"/>
+    <w:lsdException w:name="toc 9" w:semiHidden="1" w:uiPriority="39" w:unhideWhenUsed="1"/>
+    <w:lsdException w:name="Normal Indent" w:semiHidden="1" w:unhideWhenUsed="1"/>
+    <w:lsdException w:name="footnote text" w:semiHidden="1" w:unhideWhenUsed="1"/>
+    <w:lsdException w:name="annotation text" w:semiHidden="1" w:unhideWhenUsed="1"/>
+    <w:lsdException w:name="header" w:semiHidden="1" w:unhideWhenUsed="1"/>
+    <w:lsdException w:name="footer" w:semiHidden="1" w:unhideWhenUsed="1"/>
+    <w:lsdException w:name="index heading" w:semiHidden="1" w:unhideWhenUsed="1"/>
+    <w:lsdException w:name="caption" w:semiHidden="1" w:uiPriority="35" w:unhideWhenUsed="1" w:qFormat="1"/>
+    <w:lsdException w:name="table of figures" w:semiHidden="1" w:unhideWhenUsed="1"/>
+    <w:lsdException w:name="envelope address" w:semiHidden="1" w:unhideWhenUsed="1"/>
+    <w:lsdException w:name="envelope return" w:semiHidden="1" w:unhideWhenUsed="1"/>
+    <w:lsdException w:name="footnote reference" w:semiHidden="1" w:unhideWhenUsed="1"/>
+    <w:lsdException w:name="annotation reference" w:semiHidden="1" w:unhideWhenUsed="1"/>
+    <w:lsdException w:name="line number" w:semiHidden="1" w:unhideWhenUsed="1"/>
+    <w:lsdException w:name="page number" w:semiHidden="1" w:unhideWhenUsed="1"/>
+    <w:lsdException w:name="endnote reference" w:semiHidden="1" w:unhideWhenUsed="1"/>
+    <w:lsdException w:name="endnote text" w:semiHidden="1" w:unhideWhenUsed="1"/>
+    <w:lsdException w:name="table of authorities" w:semiHidden="1" w:unhideWhenUsed="1"/>
+    <w:lsdException w:name="macro" w:semiHidden="1" w:unhideWhenUsed="1"/>
+    <w:lsdException w:name="toa heading" w:semiHidden="1" w:unhideWhenUsed="1"/>
+    <w:lsdException w:name="List" w:semiHidden="1" w:unhideWhenUsed="1"/>
+    <w:lsdException w:name="List Bullet" w:semiHidden="1" w:unhideWhenUsed="1"/>
+    <w:lsdException w:name="List Number" w:semiHidden="1" w:unhideWhenUsed="1"/>
+    <w:lsdException w:name="List 2" w:semiHidden="1" w:unhideWhenUsed="1"/>
+    <w:lsdException w:name="List 3" w:semiHidden="1" w:unhideWhenUsed="1"/>
+    <w:lsdException w:name="List 4" w:semiHidden="1" w:unhideWhenUsed="1"/>
+    <w:lsdException w:name="List 5" w:semiHidden="1" w:unhideWhenUsed="1"/>
+    <w:lsdException w:name="List Bullet 2" w:semiHidden="1" w:unhideWhenUsed="1"/>
+    <w:lsdException w:name="List Bullet 3" w:semiHidden="1" w:unhideWhenUsed="1"/>
+    <w:lsdException w:name="List Bullet 4" w:semiHidden="1" w:unhideWhenUsed="1"/>
+    <w:lsdException w:name="List Bullet 5" w:semiHidden="1" w:unhideWhenUsed="1"/>
+    <w:lsdException w:name="List Number 2" w:semiHidden="1" w:unhideWhenUsed="1"/>
+    <w:lsdException w:name="List Number 3" w:semiHidden="1" w:unhideWhenUsed="1"/>
+    <w:lsdException w:name="List Number 4" w:semiHidden="1" w:unhideWhenUsed="1"/>
+    <w:lsdException w:name="List Number 5" w:semiHidden="1" w:unhideWhenUsed="1"/>
+    <w:lsdException w:name="Title" w:uiPriority="10" w:qFormat="1"/>
+    <w:lsdException w:name="Closing" w:semiHidden="1" w:unhideWhenUsed="1"/>
+    <w:lsdException w:name="Signature" w:semiHidden="1" w:unhideWhenUsed="1"/>
+    <w:lsdException w:name="Default Paragraph Font" w:semiHidden="1" w:uiPriority="1" w:unhideWhenUsed="1"/>
+    <w:lsdException w:name="Body Text" w:semiHidden="1" w:unhideWhenUsed="1"/>
+    <w:lsdException w:name="Body Text Indent" w:semiHidden="1" w:unhideWhenUsed="1"/>
+    <w:lsdException w:name="List Continue" w:semiHidden="1" w:unhideWhenUsed="1"/>
+    <w:lsdException w:name="List Continue 2" w:semiHidden="1" w:unhideWhenUsed="1"/>
+    <w:lsdException w:name="List Continue 3" w:semiHidden="1" w:unhideWhenUsed="1"/>
+    <w:lsdException w:name="List Continue 4" w:semiHidden="1" w:unhideWhenUsed="1"/>
+    <w:lsdException w:name="List Continue 5" w:semiHidden="1" w:unhideWhenUsed="1"/>
+    <w:lsdException w:name="Message Header" w:semiHidden="1" w:unhideWhenUsed="1"/>
+    <w:lsdException w:name="Subtitle" w:uiPriority="11" w:qFormat="1"/>
+    <w:lsdException w:name="Salutation" w:semiHidden="1" w:unhideWhenUsed="1"/>
+    <w:lsdException w:name="Date" w:semiHidden="1" w:unhideWhenUsed="1"/>
+    <w:lsdException w:name="Body Text First Indent" w:semiHidden="1" w:unhideWhenUsed="1"/>
+    <w:lsdException w:name="Body Text First Indent 2" w:semiHidden="1" w:unhideWhenUsed="1"/>
+    <w:lsdException w:name="Note Heading" w:semiHidden="1" w:unhideWhenUsed="1"/>
+    <w:lsdException w:name="Body Text 2" w:semiHidden="1" w:unhideWhenUsed="1"/>
+    <w:lsdException w:name="Body Text 3" w:semiHidden="1" w:unhideWhenUsed="1"/>
+    <w:lsdException w:name="Body Text Indent 2" w:semiHidden="1" w:unhideWhenUsed="1"/>
+    <w:lsdException w:name="Body Text Indent 3" w:semiHidden="1" w:unhideWhenUsed="1"/>
+    <w:lsdException w:name="Block Text" w:semiHidden="1" w:unhideWhenUsed="1"/>
+    <w:lsdException w:name="Hyperlink" w:semiHidden="1" w:unhideWhenUsed="1"/>
+    <w:lsdException w:name="FollowedHyperlink" w:semiHidden="1" w:unhideWhenUsed="1"/>
+    <w:lsdException w:name="Strong" w:uiPriority="22" w:qFormat="1"/>
+    <w:lsdException w:name="Emphasis" w:uiPriority="20" w:qFormat="1"/>
+    <w:lsdException w:name="Document Map" w:semiHidden="1" w:unhideWhenUsed="1"/>
+    <w:lsdException w:name="Plain Text" w:semiHidden="1" w:unhideWhenUsed="1"/>
+    <w:lsdException w:name="E-mail Signature" w:semiHidden="1" w:unhideWhenUsed="1"/>
+    <w:lsdException w:name="HTML Top of Form" w:semiHidden="1" w:unhideWhenUsed="1"/>
+    <w:lsdException w:name="HTML Bottom of Form" w:semiHidden="1" w:unhideWhenUsed="1"/>
+    <w:lsdException w:name="Normal (Web)" w:semiHidden="1" w:unhideWhenUsed="1"/>
+    <w:lsdException w:name="HTML Acronym" w:semiHidden="1" w:unhideWhenUsed="1"/>
+    <w:lsdException w:name="HTML Address" w:semiHidden="1" w:unhideWhenUsed="1"/>
+    <w:lsdException w:name="HTML Cite" w:semiHidden="1" w:unhideWhenUsed="1"/>
+    <w:lsdException w:name="HTML Code" w:semiHidden="1" w:unhideWhenUsed="1"/>
+    <w:lsdException w:name="HTML Definition" w:semiHidden="1" w:unhideWhenUsed="1"/>
+    <w:lsdException w:name="HTML Keyboard" w:semiHidden="1" w:unhideWhenUsed="1"/>
+    <w:lsdException w:name="HTML Preformatted" w:semiHidden="1" w:unhideWhenUsed="1"/>
+    <w:lsdException w:name="HTML Sample" w:semiHidden="1" w:unhideWhenUsed="1"/>
+    <w:lsdException w:name="HTML Typewriter" w:semiHidden="1" w:unhideWhenUsed="1"/>
+    <w:lsdException w:name="HTML Variable" w:semiHidden="1" w:unhideWhenUsed="1"/>
+    <w:lsdException w:name="Normal Table" w:semiHidden="1" w:unhideWhenUsed="1"/>
+    <w:lsdException w:name="annotation subject" w:semiHidden="1" w:unhideWhenUsed="1"/>
+    <w:lsdException w:name="No List" w:semiHidden="1" w:unhideWhenUsed="1"/>
+    <w:lsdException w:name="Outline List 1" w:semiHidden="1" w:unhideWhenUsed="1"/>
+    <w:lsdException w:name="Outline List 2" w:semiHidden="1" w:unhideWhenUsed="1"/>
+    <w:lsdException w:name="Outline List 3" w:semiHidden="1" w:unhideWhenUsed="1"/>
+    <w:lsdException w:name="Table Simple 1" w:semiHidden="1" w:unhideWhenUsed="1"/>
+    <w:lsdException w:name="Table Simple 2" w:semiHidden="1" w:unhideWhenUsed="1"/>
+    <w:lsdException w:name="Table Simple 3" w:semiHidden="1" w:unhideWhenUsed="1"/>
+    <w:lsdException w:name="Table Classic 1" w:semiHidden="1" w:unhideWhenUsed="1"/>
+    <w:lsdException w:name="Table Classic 2" w:semiHidden="1" w:unhideWhenUsed="1"/>
+    <w:lsdException w:name="Table Classic 3" w:semiHidden="1" w:unhideWhenUsed="1"/>
+    <w:lsdException w:name="Table Classic 4" w:semiHidden="1" w:unhideWhenUsed="1"/>
+    <w:lsdException w:name="Table Colorful 1" w:semiHidden="1" w:unhideWhenUsed="1"/>
+    <w:lsdException w:name="Table Colorful 2" w:semiHidden="1" w:unhideWhenUsed="1"/>
+    <w:lsdException w:name="Table Colorful 3" w:semiHidden="1" w:unhideWhenUsed="1"/>
+    <w:lsdException w:name="Table Columns 1" w:semiHidden="1" w:unhideWhenUsed="1"/>
+    <w:lsdException w:name="Table Columns 2" w:semiHidden="1" w:unhideWhenUsed="1"/>
+    <w:lsdException w:name="Table Columns 3" w:semiHidden="1" w:unhideWhenUsed="1"/>
+    <w:lsdException w:name="Table Columns 4" w:semiHidden="1" w:unhideWhenUsed="1"/>
+    <w:lsdException w:name="Table Columns 5" w:semiHidden="1" w:unhideWhenUsed="1"/>
+    <w:lsdException w:name="Table Grid 1" w:semiHidden="1" w:unhideWhenUsed="1"/>
+    <w:lsdException w:name="Table Grid 2" w:semiHidden="1" w:unhideWhenUsed="1"/>
+    <w:lsdException w:name="Table Grid 3" w:semiHidden="1" w:unhideWhenUsed="1"/>
+    <w:lsdException w:name="Table Grid 4" w:semiHidden="1" w:unhideWhenUsed="1"/>
+    <w:lsdException w:name="Table Grid 5" w:semiHidden="1" w:unhideWhenUsed="1"/>
+    <w:lsdException w:name="Table Grid 6" w:semiHidden="1" w:unhideWhenUsed="1"/>
+    <w:lsdException w:name="Table Grid 7" w:semiHidden="1" w:unhideWhenUsed="1"/>
+    <w:lsdException w:name="Table Grid 8" w:semiHidden="1" w:unhideWhenUsed="1"/>
+    <w:lsdException w:name="Table List 1" w:semiHidden="1" w:unhideWhenUsed="1"/>
+    <w:lsdException w:name="Table List 2" w:semiHidden="1" w:unhideWhenUsed="1"/>
+    <w:lsdException w:name="Table List 3" w:semiHidden="1" w:unhideWhenUsed="1"/>
+    <w:lsdException w:name="Table List 4" w:semiHidden="1" w:unhideWhenUsed="1"/>
+    <w:lsdException w:name="Table List 5" w:semiHidden="1" w:unhideWhenUsed="1"/>
+    <w:lsdException w:name="Table List 6" w:semiHidden="1" w:unhideWhenUsed="1"/>
+    <w:lsdException w:name="Table List 7" w:semiHidden="1" w:unhideWhenUsed="1"/>
+    <w:lsdException w:name="Table List 8" w:semiHidden="1" w:unhideWhenUsed="1"/>
+    <w:lsdException w:name="Table 3D effects 1" w:semiHidden="1" w:unhideWhenUsed="1"/>
+    <w:lsdException w:name="Table 3D effects 2" w:semiHidden="1" w:unhideWhenUsed="1"/>
+    <w:lsdException w:name="Table 3D effects 3" w:semiHidden="1" w:unhideWhenUsed="1"/>
+    <w:lsdException w:name="Table Contemporary" w:semiHidden="1" w:unhideWhenUsed="1"/>
+    <w:lsdException w:name="Table Elegant" w:semiHidden="1" w:unhideWhenUsed="1"/>
+    <w:lsdException w:name="Table Professional" w:semiHidden="1" w:unhideWhenUsed="1"/>
+    <w:lsdException w:name="Table Subtle 1" w:semiHidden="1" w:unhideWhenUsed="1"/>
+    <w:lsdException w:name="Table Subtle 2" w:semiHidden="1" w:unhideWhenUsed="1"/>
+    <w:lsdException w:name="Table Web 1" w:semiHidden="1" w:unhideWhenUsed="1"/>
+    <w:lsdException w:name="Table Web 2" w:semiHidden="1" w:unhideWhenUsed="1"/>
+    <w:lsdException w:name="Table Web 3" w:semiHidden="1" w:unhideWhenUsed="1"/>
+    <w:lsdException w:name="Balloon Text" w:semiHidden="1" w:unhideWhenUsed="1"/>
+    <w:lsdException w:name="Table Grid" w:uiPriority="59"/>
+    <w:lsdException w:name="Table Theme" w:semiHidden="1" w:unhideWhenUsed="1"/>
+    <w:lsdException w:name="Placeholder Text" w:semiHidden="1"/>
+    <w:lsdException w:name="No Spacing" w:uiPriority="1" w:qFormat="1"/>
+    <w:lsdException w:name="Light Shading" w:uiPriority="60"/>
+    <w:lsdException w:name="Light List" w:uiPriority="61"/>
+    <w:lsdException w:name="Light Grid" w:uiPriority="62"/>
+    <w:lsdException w:name="Medium Shading 1" w:uiPriority="63"/>
+    <w:lsdException w:name="Medium Shading 2" w:uiPriority="64"/>
+    <w:lsdException w:name="Medium List 1" w:uiPriority="65"/>
+    <w:lsdException w:name="Medium List 2" w:uiPriority="66"/>
+    <w:lsdException w:name="Medium Grid 1" w:uiPriority="67"/>
+    <w:lsdException w:name="Medium Grid 2" w:uiPriority="68"/>
+    <w:lsdException w:name="Medium Grid 3" w:uiPriority="69"/>
+    <w:lsdException w:name="Dark List" w:uiPriority="70"/>
+    <w:lsdException w:name="Colorful Shading" w:uiPriority="71"/>
+    <w:lsdException w:name="Colorful List" w:uiPriority="72"/>
+    <w:lsdException w:name="Colorful Grid" w:uiPriority="73"/>
+    <w:lsdException w:name="Light Shading Accent 1" w:uiPriority="60"/>
+    <w:lsdException w:name="Light List Accent 1" w:uiPriority="61"/>
+    <w:lsdException w:name="Light Grid Accent 1" w:uiPriority="62"/>
+    <w:lsdException w:name="Medium Shading 1 Accent 1" w:uiPriority="63"/>
+    <w:lsdException w:name="Medium Shading 2 Accent 1" w:uiPriority="64"/>
+    <w:lsdException w:name="Medium List 1 Accent 1" w:uiPriority="65"/>
+    <w:lsdException w:name="Revision" w:semiHidden="1"/>
+    <w:lsdException w:name="List Paragraph" w:uiPriority="34" w:qFormat="1"/>
+    <w:lsdException w:name="Quote" w:uiPriority="29" w:qFormat="1"/>
+    <w:lsdException w:name="Intense Quote" w:uiPriority="30" w:qFormat="1"/>
+    <w:lsdException w:name="Medium List 2 Accent 1" w:uiPriority="66"/>
+    <w:lsdException w:name="Medium Grid 1 Accent 1" w:uiPriority="67"/>
+    <w:lsdException w:name="Medium Grid 2 Accent 1" w:uiPriority="68"/>
+    <w:lsdException w:name="Medium Grid 3 Accent 1" w:uiPriority="69"/>
+    <w:lsdException w:name="Dark List Accent 1" w:uiPriority="70"/>
+    <w:lsdException w:name="Colorful Shading Accent 1" w:uiPriority="71"/>
+    <w:lsdException w:name="Colorful List Accent 1" w:uiPriority="72"/>
+    <w:lsdException w:name="Colorful Grid Accent 1" w:uiPriority="73"/>
+    <w:lsdException w:name="Light Shading Accent 2" w:uiPriority="60"/>
+    <w:lsdException w:name="Light List Accent 2" w:uiPriority="61"/>
+    <w:lsdException w:name="Light Grid Accent 2" w:uiPriority="62"/>
+    <w:lsdException w:name="Medium Shading 1 Accent 2" w:uiPriority="63"/>
+    <w:lsdException w:name="Medium Shading 2 Accent 2" w:uiPriority="64"/>
+    <w:lsdException w:name="Medium List 1 Accent 2" w:uiPriority="65"/>
+    <w:lsdException w:name="Medium List 2 Accent 2" w:uiPriority="66"/>
+    <w:lsdException w:name="Medium Grid 1 Accent 2" w:uiPriority="67"/>
+    <w:lsdException w:name="Medium Grid 2 Accent 2" w:uiPriority="68"/>
+    <w:lsdException w:name="Medium Grid 3 Accent 2" w:uiPriority="69"/>
+    <w:lsdException w:name="Dark List Accent 2" w:uiPriority="70"/>
+    <w:lsdException w:name="Colorful Shading Accent 2" w:uiPriority="71"/>
+    <w:lsdException w:name="Colorful List Accent 2" w:uiPriority="72"/>
+    <w:lsdException w:name="Colorful Grid Accent 2" w:uiPriority="73"/>
+    <w:lsdException w:name="Light Shading Accent 3" w:uiPriority="60"/>
+    <w:lsdException w:name="Light List Accent 3" w:uiPriority="61"/>
+    <w:lsdException w:name="Light Grid Accent 3" w:uiPriority="62"/>
+    <w:lsdException w:name="Medium Shading 1 Accent 3" w:uiPriority="63"/>
+    <w:lsdException w:name="Medium Shading 2 Accent 3" w:uiPriority="64"/>
+    <w:lsdException w:name="Medium List 1 Accent 3" w:uiPriority="65"/>
+    <w:lsdException w:name="Medium List 2 Accent 3" w:uiPriority="66"/>
+    <w:lsdException w:name="Medium Grid 1 Accent 3" w:uiPriority="67"/>
+    <w:lsdException w:name="Medium Grid 2 Accent 3" w:uiPriority="68"/>
+    <w:lsdException w:name="Medium Grid 3 Accent 3" w:uiPriority="69"/>
+    <w:lsdException w:name="Dark List Accent 3" w:uiPriority="70"/>
+    <w:lsdException w:name="Colorful Shading Accent 3" w:uiPriority="71"/>
+    <w:lsdException w:name="Colorful List Accent 3" w:uiPriority="72"/>
+    <w:lsdException w:name="Colorful Grid Accent 3" w:uiPriority="73"/>
+    <w:lsdException w:name="Light Shading Accent 4" w:uiPriority="60"/>
+    <w:lsdException w:name="Light List Accent 4" w:uiPriority="61"/>
+    <w:lsdException w:name="Light Grid Accent 4" w:uiPriority="62"/>
+    <w:lsdException w:name="Medium Shading 1 Accent 4" w:uiPriority="63"/>
+    <w:lsdException w:name="Medium Shading 2 Accent 4" w:uiPriority="64"/>
+    <w:lsdException w:name="Medium List 1 Accent 4" w:uiPriority="65"/>
+    <w:lsdException w:name="Medium List 2 Accent 4" w:uiPriority="66"/>
+    <w:lsdException w:name="Medium Grid 1 Accent 4" w:uiPriority="67"/>
+    <w:lsdException w:name="Medium Grid 2 Accent 4" w:uiPriority="68"/>
+    <w:lsdException w:name="Medium Grid 3 Accent 4" w:uiPriority="69"/>
+    <w:lsdException w:name="Dark List Accent 4" w:uiPriority="70"/>
+    <w:lsdException w:name="Colorful Shading Accent 4" w:uiPriority="71"/>
+    <w:lsdException w:name="Colorful List Accent 4" w:uiPriority="72"/>
+    <w:lsdException w:name="Colorful Grid Accent 4" w:uiPriority="73"/>
+    <w:lsdException w:name="Light Shading Accent 5" w:uiPriority="60"/>
+    <w:lsdException w:name="Light List Accent 5" w:uiPriority="61"/>
+    <w:lsdException w:name="Light Grid Accent 5" w:uiPriority="62"/>
+    <w:lsdException w:name="Medium Shading 1 Accent 5" w:uiPriority="63"/>
+    <w:lsdException w:name="Medium Shading 2 Accent 5" w:uiPriority="64"/>
+    <w:lsdException w:name="Medium List 1 Accent 5" w:uiPriority="65"/>
+    <w:lsdException w:name="Medium List 2 Accent 5" w:uiPriority="66"/>
+    <w:lsdException w:name="Medium Grid 1 Accent 5" w:uiPriority="67"/>
+    <w:lsdException w:name="Medium Grid 2 Accent 5" w:uiPriority="68"/>
+    <w:lsdException w:name="Medium Grid 3 Accent 5" w:uiPriority="69"/>
+    <w:lsdException w:name="Dark List Accent 5" w:uiPriority="70"/>
+    <w:lsdException w:name="Colorful Shading Accent 5" w:uiPriority="71"/>
+    <w:lsdException w:name="Colorful List Accent 5" w:uiPriority="72"/>
+    <w:lsdException w:name="Colorful Grid Accent 5" w:uiPriority="73"/>
+    <w:lsdException w:name="Light Shading Accent 6" w:uiPriority="60"/>
+    <w:lsdException w:name="Light List Accent 6" w:uiPriority="61"/>
+    <w:lsdException w:name="Light Grid Accent 6" w:uiPriority="62"/>
+    <w:lsdException w:name="Medium Shading 1 Accent 6" w:uiPriority="63"/>
+    <w:lsdException w:name="Medium Shading 2 Accent 6" w:uiPriority="64"/>
+    <w:lsdException w:name="Medium List 1 Accent 6" w:uiPriority="65"/>
+    <w:lsdException w:name="Medium List 2 Accent 6" w:uiPriority="66"/>
+    <w:lsdException w:name="Medium Grid 1 Accent 6" w:uiPriority="67"/>
+    <w:lsdException w:name="Medium Grid 2 Accent 6" w:uiPriority="68"/>
+    <w:lsdException w:name="Medium Grid 3 Accent 6" w:uiPriority="69"/>
+    <w:lsdException w:name="Dark List Accent 6" w:uiPriority="70"/>
+    <w:lsdException w:name="Colorful Shading Accent 6" w:uiPriority="71"/>
+    <w:lsdException w:name="Colorful List Accent 6" w:uiPriority="72"/>
+    <w:lsdException w:name="Colorful Grid Accent 6" w:uiPriority="73"/>
+    <w:lsdException w:name="Subtle Emphasis" w:uiPriority="19" w:qFormat="1"/>
+    <w:lsdException w:name="Intense Emphasis" w:uiPriority="21" w:qFormat="1"/>
+    <w:lsdException w:name="Subtle Reference" w:uiPriority="31" w:qFormat="1"/>
+    <w:lsdException w:name="Intense Reference" w:uiPriority="32" w:qFormat="1"/>
+    <w:lsdException w:name="Book Title" w:uiPriority="33" w:qFormat="1"/>
+    <w:lsdException w:name="Bibliography" w:semiHidden="1" w:uiPriority="37" w:unhideWhenUsed="1"/>
+    <w:lsdException w:name="TOC Heading" w:semiHidden="1" w:uiPriority="39" w:unhideWhenUsed="1" w:qFormat="1"/>
+    <w:lsdException w:name="Plain Table 1" w:uiPriority="41"/>
+    <w:lsdException w:name="Plain Table 2" w:uiPriority="42"/>
+    <w:lsdException w:name="Plain Table 3" w:uiPriority="43"/>
+    <w:lsdException w:name="Plain Table 4" w:uiPriority="44"/>
+    <w:lsdException w:name="Plain Table 5" w:uiPriority="45"/>
+    <w:lsdException w:name="Grid Table Light" w:uiPriority="40"/>
+    <w:lsdException w:name="Grid Table 1 Light" w:uiPriority="46"/>
+    <w:lsdException w:name="Grid Table 2" w:uiPriority="47"/>
+    <w:lsdException w:name="Grid Table 3" w:uiPriority="48"/>
+    <w:lsdException w:name="Grid Table 4" w:uiPriority="49"/>
+    <w:lsdException w:name="Grid Table 5 Dark" w:uiPriority="50"/>
+    <w:lsdException w:name="Grid Table 6 Colorful" w:uiPriority="51"/>
+    <w:lsdException w:name="Grid Table 7 Colorful" w:uiPriority="52"/>
+    <w:lsdException w:name="Grid Table 1 Light Accent 1" w:uiPriority="46"/>
+    <w:lsdException w:name="Grid Table 2 Accent 1" w:uiPriority="47"/>
+    <w:lsdException w:name="Grid Table 3 Accent 1" w:uiPriority="48"/>
+    <w:lsdException w:name="Grid Table 4 Accent 1" w:uiPriority="49"/>
+    <w:lsdException w:name="Grid Table 5 Dark Accent 1" w:uiPriority="50"/>
+    <w:lsdException w:name="Grid Table 6 Colorful Accent 1" w:uiPriority="51"/>
+    <w:lsdException w:name="Grid Table 7 Colorful Accent 1" w:uiPriority="52"/>
+    <w:lsdException w:name="Grid Table 1 Light Accent 2" w:uiPriority="46"/>
+    <w:lsdException w:name="Grid Table 2 Accent 2" w:uiPriority="47"/>
+    <w:lsdException w:name="Grid Table 3 Accent 2" w:uiPriority="48"/>
+    <w:lsdException w:name="Grid Table 4 Accent 2" w:uiPriority="49"/>
+    <w:lsdException w:name="Grid Table 5 Dark Accent 2" w:uiPriority="50"/>
+    <w:lsdException w:name="Grid Table 6 Colorful Accent 2" w:uiPriority="51"/>
+    <w:lsdException w:name="Grid Table 7 Colorful Accent 2" w:uiPriority="52"/>
+    <w:lsdException w:name="Grid Table 1 Light Accent 3" w:uiPriority="46"/>
+    <w:lsdException w:name="Grid Table 2 Accent 3" w:uiPriority="47"/>
+    <w:lsdException w:name="Grid Table 3 Accent 3" w:uiPriority="48"/>
+    <w:lsdException w:name="Grid Table 4 Accent 3" w:uiPriority="49"/>
+    <w:lsdException w:name="Grid Table 5 Dark Accent 3" w:uiPriority="50"/>
+    <w:lsdException w:name="Grid Table 6 Colorful Accent 3" w:uiPriority="51"/>
+    <w:lsdException w:name="Grid Table 7 Colorful Accent 3" w:uiPriority="52"/>
+    <w:lsdException w:name="Grid Table 1 Light Accent 4" w:uiPriority="46"/>
+    <w:lsdException w:name="Grid Table 2 Accent 4" w:uiPriority="47"/>
+    <w:lsdException w:name="Grid Table 3 Accent 4" w:uiPriority="48"/>
+    <w:lsdException w:name="Grid Table 4 Accent 4" w:uiPriority="49"/>
+    <w:lsdException w:name="Grid Table 5 Dark Accent 4" w:uiPriority="50"/>
+    <w:lsdException w:name="Grid Table 6 Colorful Accent 4" w:uiPriority="51"/>
+    <w:lsdException w:name="Grid Table 7 Colorful Accent 4" w:uiPriority="52"/>
+    <w:lsdException w:name="Grid Table 1 Light Accent 5" w:uiPriority="46"/>
+    <w:lsdException w:name="Grid Table 2 Accent 5" w:uiPriority="47"/>
+    <w:lsdException w:name="Grid Table 3 Accent 5" w:uiPriority="48"/>
+    <w:lsdException w:name="Grid Table 4 Accent 5" w:uiPriority="49"/>
+    <w:lsdException w:name="Grid Table 5 Dark Accent 5" w:uiPriority="50"/>
+    <w:lsdException w:name="Grid Table 6 Colorful Accent 5" w:uiPriority="51"/>
+    <w:lsdException w:name="Grid Table 7 Colorful Accent 5" w:uiPriority="52"/>
+    <w:lsdException w:name="Grid Table 1 Light Accent 6" w:uiPriority="46"/>
+    <w:lsdException w:name="Grid Table 2 Accent 6" w:uiPriority="47"/>
+    <w:lsdException w:name="Grid Table 3 Accent 6" w:uiPriority="48"/>
+    <w:lsdException w:name="Grid Table 4 Accent 6" w:uiPriority="49"/>
+    <w:lsdException w:name="Grid Table 5 Dark Accent 6" w:uiPriority="50"/>
+    <w:lsdException w:name="Grid Table 6 Colorful Accent 6" w:uiPriority="51"/>
+    <w:lsdException w:name="Grid Table 7 Colorful Accent 6" w:uiPriority="52"/>
+    <w:lsdException w:name="List Table 1 Light" w:uiPriority="46"/>
+    <w:lsdException w:name="List Table 2" w:uiPriority="47"/>
+    <w:lsdException w:name="List Table 3" w:uiPriority="48"/>
+    <w:lsdException w:name="List Table 4" w:uiPriority="49"/>
+    <w:lsdException w:name="List Table 5 Dark" w:uiPriority="50"/>
+    <w:lsdException w:name="List Table 6 Colorful" w:uiPriority="51"/>
+    <w:lsdException w:name="List Table 7 Colorful" w:uiPriority="52"/>
+    <w:lsdException w:name="List Table 1 Light Accent 1" w:uiPriority="46"/>
+    <w:lsdException w:name="List Table 2 Accent 1" w:uiPriority="47"/>
+    <w:lsdException w:name="List Table 3 Accent 1" w:uiPriority="48"/>
+    <w:lsdException w:name="List Table 4 Accent 1" w:uiPriority="49"/>
+    <w:lsdException w:name="List Table 5 Dark Accent 1" w:uiPriority="50"/>
+    <w:lsdException w:name="List Table 6 Colorful Accent 1" w:uiPriority="51"/>
+    <w:lsdException w:name="List Table 7 Colorful Accent 1" w:uiPriority="52"/>
+    <w:lsdException w:name="List Table 1 Light Accent 2" w:uiPriority="46"/>
+    <w:lsdException w:name="List Table 2 Accent 2" w:uiPriority="47"/>
+    <w:lsdException w:name="List Table 3 Accent 2" w:uiPriority="48"/>
+    <w:lsdException w:name="List Table 4 Accent 2" w:uiPriority="49"/>
+    <w:lsdException w:name="List Table 5 Dark Accent 2" w:uiPriority="50"/>
+    <w:lsdException w:name="List Table 6 Colorful Accent 2" w:uiPriority="51"/>
+    <w:lsdException w:name="List Table 7 Colorful Accent 2" w:uiPriority="52"/>
+    <w:lsdException w:name="List Table 1 Light Accent 3" w:uiPriority="46"/>
+    <w:lsdException w:name="List Table 2 Accent 3" w:uiPriority="47"/>
+    <w:lsdException w:name="List Table 3 Accent 3" w:uiPriority="48"/>
+    <w:lsdException w:name="List Table 4 Accent 3" w:uiPriority="49"/>
+    <w:lsdException w:name="List Table 5 Dark Accent 3" w:uiPriority="50"/>
+    <w:lsdException w:name="List Table 6 Colorful Accent 3" w:uiPriority="51"/>
+    <w:lsdException w:name="List Table 7 Colorful Accent 3" w:uiPriority="52"/>
+    <w:lsdException w:name="List Table 1 Light Accent 4" w:uiPriority="46"/>
+    <w:lsdException w:name="List Table 2 Accent 4" w:uiPriority="47"/>
+    <w:lsdException w:name="List Table 3 Accent 4" w:uiPriority="48"/>
+    <w:lsdException w:name="List Table 4 Accent 4" w:uiPriority="49"/>
+    <w:lsdException w:name="List Table 5 Dark Accent 4" w:uiPriority="50"/>
+    <w:lsdException w:name="List Table 6 Colorful Accent 4" w:uiPriority="51"/>
+    <w:lsdException w:name="List Table 7 Colorful Accent 4" w:uiPriority="52"/>
+    <w:lsdException w:name="List Table 1 Light Accent 5" w:uiPriority="46"/>
+    <w:lsdException w:name="List Table 2 Accent 5" w:uiPriority="47"/>
+    <w:lsdException w:name="List Table 3 Accent 5" w:uiPriority="48"/>
+    <w:lsdException w:name="List Table 4 Accent 5" w:uiPriority="49"/>
+    <w:lsdException w:name="List Table 5 Dark Accent 5" w:uiPriority="50"/>
+    <w:lsdException w:name="List Table 6 Colorful Accent 5" w:uiPriority="51"/>
+    <w:lsdException w:name="List Table 7 Colorful Accent 5" w:uiPriority="52"/>
+    <w:lsdException w:name="List Table 1 Light Accent 6" w:uiPriority="46"/>
+    <w:lsdException w:name="List Table 2 Accent 6" w:uiPriority="47"/>
+    <w:lsdException w:name="List Table 3 Accent 6" w:uiPriority="48"/>
+    <w:lsdException w:name="List Table 4 Accent 6" w:uiPriority="49"/>
+    <w:lsdException w:name="List Table 5 Dark Accent 6" w:uiPriority="50"/>
+    <w:lsdException w:name="List Table 6 Colorful Accent 6" w:uiPriority="51"/>
+    <w:lsdException w:name="List Table 7 Colorful Accent 6" w:uiPriority="52"/>
   </w:latentStyles>
   <w:style w:type="paragraph" w:default="1" w:styleId="Normal">
     <w:name w:val="Normal"/>
@@ -1295,7 +1557,6 @@
     <w:uiPriority w:val="99"/>
     <w:semiHidden/>
     <w:unhideWhenUsed/>
-    <w:qFormat/>
     <w:tblPr>
       <w:tblInd w:w="0" w:type="dxa"/>
       <w:tblCellMar>
@@ -1327,10 +1588,10 @@
       <w:szCs w:val="26"/>
     </w:rPr>
   </w:style>
-  <w:style w:type="paragraph" w:styleId="stbilgi">
+  <w:style w:type="paragraph" w:styleId="stBilgi">
     <w:name w:val="header"/>
     <w:basedOn w:val="Normal"/>
-    <w:link w:val="stbilgiChar"/>
+    <w:link w:val="stBilgiChar"/>
     <w:uiPriority w:val="99"/>
     <w:unhideWhenUsed/>
     <w:rsid w:val="002E4089"/>
@@ -1342,17 +1603,17 @@
       <w:spacing w:after="0" w:line="240" w:lineRule="auto"/>
     </w:pPr>
   </w:style>
-  <w:style w:type="character" w:customStyle="1" w:styleId="stbilgiChar">
-    <w:name w:val="Üstbilgi Char"/>
+  <w:style w:type="character" w:customStyle="1" w:styleId="stBilgiChar">
+    <w:name w:val="Üst Bilgi Char"/>
     <w:basedOn w:val="VarsaylanParagrafYazTipi"/>
-    <w:link w:val="stbilgi"/>
+    <w:link w:val="stBilgi"/>
     <w:uiPriority w:val="99"/>
     <w:rsid w:val="002E4089"/>
   </w:style>
-  <w:style w:type="paragraph" w:styleId="Altbilgi">
+  <w:style w:type="paragraph" w:styleId="AltBilgi">
     <w:name w:val="footer"/>
     <w:basedOn w:val="Normal"/>
-    <w:link w:val="AltbilgiChar"/>
+    <w:link w:val="AltBilgiChar"/>
     <w:uiPriority w:val="99"/>
     <w:semiHidden/>
     <w:unhideWhenUsed/>
@@ -1365,10 +1626,10 @@
       <w:spacing w:after="0" w:line="240" w:lineRule="auto"/>
     </w:pPr>
   </w:style>
-  <w:style w:type="character" w:customStyle="1" w:styleId="AltbilgiChar">
-    <w:name w:val="Altbilgi Char"/>
+  <w:style w:type="character" w:customStyle="1" w:styleId="AltBilgiChar">
+    <w:name w:val="Alt Bilgi Char"/>
     <w:basedOn w:val="VarsaylanParagrafYazTipi"/>
-    <w:link w:val="Altbilgi"/>
+    <w:link w:val="AltBilgi"/>
     <w:uiPriority w:val="99"/>
     <w:semiHidden/>
     <w:rsid w:val="002E4089"/>

</xml_diff>